<commit_message>
add new config around selection highlight
</commit_message>
<xml_diff>
--- a/v4.3/Configuration/ERM Web Application Configuration.docx
+++ b/v4.3/Configuration/ERM Web Application Configuration.docx
@@ -51,7 +51,7 @@
           <w:sz w:val="18"/>
           <w:szCs w:val="24"/>
         </w:rPr>
-        <w:t>July 1, 2024</w:t>
+        <w:t>July 12, 2024</w:t>
       </w:r>
       <w:r>
         <w:rPr>
@@ -184,7 +184,7 @@
           <w:r>
             <w:fldChar w:fldCharType="separate"/>
           </w:r>
-          <w:hyperlink w:anchor="_Toc170722921" w:history="1">
+          <w:hyperlink w:anchor="_Toc171683394" w:history="1">
             <w:r>
               <w:rPr>
                 <w:rStyle w:val="Hyperlink"/>
@@ -224,7 +224,7 @@
               <w:rPr>
                 <w:webHidden/>
               </w:rPr>
-              <w:instrText xml:space="preserve"> PAGEREF _Toc170722921 \h </w:instrText>
+              <w:instrText xml:space="preserve"> PAGEREF _Toc171683394 \h </w:instrText>
             </w:r>
             <w:r>
               <w:rPr>
@@ -266,7 +266,7 @@
               <w14:ligatures w14:val="standardContextual"/>
             </w:rPr>
           </w:pPr>
-          <w:hyperlink w:anchor="_Toc170722922" w:history="1">
+          <w:hyperlink w:anchor="_Toc171683395" w:history="1">
             <w:r>
               <w:rPr>
                 <w:rStyle w:val="Hyperlink"/>
@@ -310,7 +310,7 @@
                 <w:noProof/>
                 <w:webHidden/>
               </w:rPr>
-              <w:instrText xml:space="preserve"> PAGEREF _Toc170722922 \h </w:instrText>
+              <w:instrText xml:space="preserve"> PAGEREF _Toc171683395 \h </w:instrText>
             </w:r>
             <w:r>
               <w:rPr>
@@ -353,7 +353,7 @@
               <w14:ligatures w14:val="standardContextual"/>
             </w:rPr>
           </w:pPr>
-          <w:hyperlink w:anchor="_Toc170722923" w:history="1">
+          <w:hyperlink w:anchor="_Toc171683396" w:history="1">
             <w:r>
               <w:rPr>
                 <w:rStyle w:val="Hyperlink"/>
@@ -393,7 +393,7 @@
               <w:rPr>
                 <w:webHidden/>
               </w:rPr>
-              <w:instrText xml:space="preserve"> PAGEREF _Toc170722923 \h </w:instrText>
+              <w:instrText xml:space="preserve"> PAGEREF _Toc171683396 \h </w:instrText>
             </w:r>
             <w:r>
               <w:rPr>
@@ -435,7 +435,7 @@
               <w14:ligatures w14:val="standardContextual"/>
             </w:rPr>
           </w:pPr>
-          <w:hyperlink w:anchor="_Toc170722924" w:history="1">
+          <w:hyperlink w:anchor="_Toc171683397" w:history="1">
             <w:r>
               <w:rPr>
                 <w:rStyle w:val="Hyperlink"/>
@@ -479,7 +479,7 @@
                 <w:noProof/>
                 <w:webHidden/>
               </w:rPr>
-              <w:instrText xml:space="preserve"> PAGEREF _Toc170722924 \h </w:instrText>
+              <w:instrText xml:space="preserve"> PAGEREF _Toc171683397 \h </w:instrText>
             </w:r>
             <w:r>
               <w:rPr>
@@ -525,7 +525,7 @@
               <w14:ligatures w14:val="standardContextual"/>
             </w:rPr>
           </w:pPr>
-          <w:hyperlink w:anchor="_Toc170722925" w:history="1">
+          <w:hyperlink w:anchor="_Toc171683398" w:history="1">
             <w:r>
               <w:rPr>
                 <w:rStyle w:val="Hyperlink"/>
@@ -569,7 +569,7 @@
                 <w:noProof/>
                 <w:webHidden/>
               </w:rPr>
-              <w:instrText xml:space="preserve"> PAGEREF _Toc170722925 \h </w:instrText>
+              <w:instrText xml:space="preserve"> PAGEREF _Toc171683398 \h </w:instrText>
             </w:r>
             <w:r>
               <w:rPr>
@@ -615,7 +615,7 @@
               <w14:ligatures w14:val="standardContextual"/>
             </w:rPr>
           </w:pPr>
-          <w:hyperlink w:anchor="_Toc170722926" w:history="1">
+          <w:hyperlink w:anchor="_Toc171683399" w:history="1">
             <w:r>
               <w:rPr>
                 <w:rStyle w:val="Hyperlink"/>
@@ -659,7 +659,7 @@
                 <w:noProof/>
                 <w:webHidden/>
               </w:rPr>
-              <w:instrText xml:space="preserve"> PAGEREF _Toc170722926 \h </w:instrText>
+              <w:instrText xml:space="preserve"> PAGEREF _Toc171683399 \h </w:instrText>
             </w:r>
             <w:r>
               <w:rPr>
@@ -684,85 +684,6 @@
             <w:r>
               <w:rPr>
                 <w:noProof/>
-                <w:webHidden/>
-              </w:rPr>
-              <w:fldChar w:fldCharType="end"/>
-            </w:r>
-          </w:hyperlink>
-        </w:p>
-        <w:p>
-          <w:pPr>
-            <w:pStyle w:val="TOC1"/>
-            <w:rPr>
-              <w:rFonts w:asciiTheme="minorHAnsi" w:hAnsiTheme="minorHAnsi" w:cstheme="minorBidi"/>
-              <w:b w:val="0"/>
-              <w:kern w:val="2"/>
-              <w:sz w:val="24"/>
-              <w:szCs w:val="24"/>
-              <w14:ligatures w14:val="standardContextual"/>
-            </w:rPr>
-          </w:pPr>
-          <w:hyperlink w:anchor="_Toc170722927" w:history="1">
-            <w:r>
-              <w:rPr>
-                <w:rStyle w:val="Hyperlink"/>
-              </w:rPr>
-              <w:t>3.0</w:t>
-            </w:r>
-            <w:r>
-              <w:rPr>
-                <w:rFonts w:asciiTheme="minorHAnsi" w:hAnsiTheme="minorHAnsi" w:cstheme="minorBidi"/>
-                <w:b w:val="0"/>
-                <w:kern w:val="2"/>
-                <w:sz w:val="24"/>
-                <w:szCs w:val="24"/>
-                <w14:ligatures w14:val="standardContextual"/>
-              </w:rPr>
-              <w:tab/>
-            </w:r>
-            <w:r>
-              <w:rPr>
-                <w:rStyle w:val="Hyperlink"/>
-              </w:rPr>
-              <w:t>Config_data.json</w:t>
-            </w:r>
-            <w:r>
-              <w:rPr>
-                <w:webHidden/>
-              </w:rPr>
-              <w:tab/>
-            </w:r>
-            <w:r>
-              <w:rPr>
-                <w:webHidden/>
-              </w:rPr>
-              <w:fldChar w:fldCharType="begin"/>
-            </w:r>
-            <w:r>
-              <w:rPr>
-                <w:webHidden/>
-              </w:rPr>
-              <w:instrText xml:space="preserve"> PAGEREF _Toc170722927 \h </w:instrText>
-            </w:r>
-            <w:r>
-              <w:rPr>
-                <w:webHidden/>
-              </w:rPr>
-            </w:r>
-            <w:r>
-              <w:rPr>
-                <w:webHidden/>
-              </w:rPr>
-              <w:fldChar w:fldCharType="separate"/>
-            </w:r>
-            <w:r>
-              <w:rPr>
-                <w:webHidden/>
-              </w:rPr>
-              <w:t>10</w:t>
-            </w:r>
-            <w:r>
-              <w:rPr>
                 <w:webHidden/>
               </w:rPr>
               <w:fldChar w:fldCharType="end"/>
@@ -784,13 +705,13 @@
               <w14:ligatures w14:val="standardContextual"/>
             </w:rPr>
           </w:pPr>
-          <w:hyperlink w:anchor="_Toc170722928" w:history="1">
+          <w:hyperlink w:anchor="_Toc171683400" w:history="1">
             <w:r>
               <w:rPr>
                 <w:rStyle w:val="Hyperlink"/>
                 <w:noProof/>
               </w:rPr>
-              <w:t>3.1</w:t>
+              <w:t>2.4</w:t>
             </w:r>
             <w:r>
               <w:rPr>
@@ -807,7 +728,7 @@
                 <w:rStyle w:val="Hyperlink"/>
                 <w:noProof/>
               </w:rPr>
-              <w:t>Tables and Fields</w:t>
+              <w:t>Selection Highlight</w:t>
             </w:r>
             <w:r>
               <w:rPr>
@@ -828,7 +749,7 @@
                 <w:noProof/>
                 <w:webHidden/>
               </w:rPr>
-              <w:instrText xml:space="preserve"> PAGEREF _Toc170722928 \h </w:instrText>
+              <w:instrText xml:space="preserve"> PAGEREF _Toc171683400 \h </w:instrText>
             </w:r>
             <w:r>
               <w:rPr>
@@ -848,11 +769,90 @@
                 <w:noProof/>
                 <w:webHidden/>
               </w:rPr>
-              <w:t>10</w:t>
+              <w:t>9</w:t>
             </w:r>
             <w:r>
               <w:rPr>
                 <w:noProof/>
+                <w:webHidden/>
+              </w:rPr>
+              <w:fldChar w:fldCharType="end"/>
+            </w:r>
+          </w:hyperlink>
+        </w:p>
+        <w:p>
+          <w:pPr>
+            <w:pStyle w:val="TOC1"/>
+            <w:rPr>
+              <w:rFonts w:asciiTheme="minorHAnsi" w:hAnsiTheme="minorHAnsi" w:cstheme="minorBidi"/>
+              <w:b w:val="0"/>
+              <w:kern w:val="2"/>
+              <w:sz w:val="24"/>
+              <w:szCs w:val="24"/>
+              <w14:ligatures w14:val="standardContextual"/>
+            </w:rPr>
+          </w:pPr>
+          <w:hyperlink w:anchor="_Toc171683401" w:history="1">
+            <w:r>
+              <w:rPr>
+                <w:rStyle w:val="Hyperlink"/>
+              </w:rPr>
+              <w:t>3.0</w:t>
+            </w:r>
+            <w:r>
+              <w:rPr>
+                <w:rFonts w:asciiTheme="minorHAnsi" w:hAnsiTheme="minorHAnsi" w:cstheme="minorBidi"/>
+                <w:b w:val="0"/>
+                <w:kern w:val="2"/>
+                <w:sz w:val="24"/>
+                <w:szCs w:val="24"/>
+                <w14:ligatures w14:val="standardContextual"/>
+              </w:rPr>
+              <w:tab/>
+            </w:r>
+            <w:r>
+              <w:rPr>
+                <w:rStyle w:val="Hyperlink"/>
+              </w:rPr>
+              <w:t>Config_data.json</w:t>
+            </w:r>
+            <w:r>
+              <w:rPr>
+                <w:webHidden/>
+              </w:rPr>
+              <w:tab/>
+            </w:r>
+            <w:r>
+              <w:rPr>
+                <w:webHidden/>
+              </w:rPr>
+              <w:fldChar w:fldCharType="begin"/>
+            </w:r>
+            <w:r>
+              <w:rPr>
+                <w:webHidden/>
+              </w:rPr>
+              <w:instrText xml:space="preserve"> PAGEREF _Toc171683401 \h </w:instrText>
+            </w:r>
+            <w:r>
+              <w:rPr>
+                <w:webHidden/>
+              </w:rPr>
+            </w:r>
+            <w:r>
+              <w:rPr>
+                <w:webHidden/>
+              </w:rPr>
+              <w:fldChar w:fldCharType="separate"/>
+            </w:r>
+            <w:r>
+              <w:rPr>
+                <w:webHidden/>
+              </w:rPr>
+              <w:t>11</w:t>
+            </w:r>
+            <w:r>
+              <w:rPr>
                 <w:webHidden/>
               </w:rPr>
               <w:fldChar w:fldCharType="end"/>
@@ -874,13 +874,13 @@
               <w14:ligatures w14:val="standardContextual"/>
             </w:rPr>
           </w:pPr>
-          <w:hyperlink w:anchor="_Toc170722929" w:history="1">
+          <w:hyperlink w:anchor="_Toc171683402" w:history="1">
             <w:r>
               <w:rPr>
                 <w:rStyle w:val="Hyperlink"/>
                 <w:noProof/>
               </w:rPr>
-              <w:t>3.2</w:t>
+              <w:t>3.1</w:t>
             </w:r>
             <w:r>
               <w:rPr>
@@ -897,7 +897,7 @@
                 <w:rStyle w:val="Hyperlink"/>
                 <w:noProof/>
               </w:rPr>
-              <w:t>Name, Alias, and Width</w:t>
+              <w:t>Tables and Fields</w:t>
             </w:r>
             <w:r>
               <w:rPr>
@@ -918,7 +918,7 @@
                 <w:noProof/>
                 <w:webHidden/>
               </w:rPr>
-              <w:instrText xml:space="preserve"> PAGEREF _Toc170722929 \h </w:instrText>
+              <w:instrText xml:space="preserve"> PAGEREF _Toc171683402 \h </w:instrText>
             </w:r>
             <w:r>
               <w:rPr>
@@ -938,7 +938,7 @@
                 <w:noProof/>
                 <w:webHidden/>
               </w:rPr>
-              <w:t>10</w:t>
+              <w:t>11</w:t>
             </w:r>
             <w:r>
               <w:rPr>
@@ -964,13 +964,13 @@
               <w14:ligatures w14:val="standardContextual"/>
             </w:rPr>
           </w:pPr>
-          <w:hyperlink w:anchor="_Toc170722930" w:history="1">
+          <w:hyperlink w:anchor="_Toc171683403" w:history="1">
             <w:r>
               <w:rPr>
                 <w:rStyle w:val="Hyperlink"/>
                 <w:noProof/>
               </w:rPr>
-              <w:t>3.3</w:t>
+              <w:t>3.2</w:t>
             </w:r>
             <w:r>
               <w:rPr>
@@ -987,7 +987,7 @@
                 <w:rStyle w:val="Hyperlink"/>
                 <w:noProof/>
               </w:rPr>
-              <w:t>Visibility</w:t>
+              <w:t>Name, Alias, and Width</w:t>
             </w:r>
             <w:r>
               <w:rPr>
@@ -1008,7 +1008,7 @@
                 <w:noProof/>
                 <w:webHidden/>
               </w:rPr>
-              <w:instrText xml:space="preserve"> PAGEREF _Toc170722930 \h </w:instrText>
+              <w:instrText xml:space="preserve"> PAGEREF _Toc171683403 \h </w:instrText>
             </w:r>
             <w:r>
               <w:rPr>
@@ -1028,7 +1028,7 @@
                 <w:noProof/>
                 <w:webHidden/>
               </w:rPr>
-              <w:t>10</w:t>
+              <w:t>11</w:t>
             </w:r>
             <w:r>
               <w:rPr>
@@ -1054,13 +1054,13 @@
               <w14:ligatures w14:val="standardContextual"/>
             </w:rPr>
           </w:pPr>
-          <w:hyperlink w:anchor="_Toc170722931" w:history="1">
+          <w:hyperlink w:anchor="_Toc171683404" w:history="1">
             <w:r>
               <w:rPr>
                 <w:rStyle w:val="Hyperlink"/>
                 <w:noProof/>
               </w:rPr>
-              <w:t>3.4</w:t>
+              <w:t>3.3</w:t>
             </w:r>
             <w:r>
               <w:rPr>
@@ -1077,7 +1077,7 @@
                 <w:rStyle w:val="Hyperlink"/>
                 <w:noProof/>
               </w:rPr>
-              <w:t>Sequence</w:t>
+              <w:t>Visibility</w:t>
             </w:r>
             <w:r>
               <w:rPr>
@@ -1098,7 +1098,7 @@
                 <w:noProof/>
                 <w:webHidden/>
               </w:rPr>
-              <w:instrText xml:space="preserve"> PAGEREF _Toc170722931 \h </w:instrText>
+              <w:instrText xml:space="preserve"> PAGEREF _Toc171683404 \h </w:instrText>
             </w:r>
             <w:r>
               <w:rPr>
@@ -1144,13 +1144,13 @@
               <w14:ligatures w14:val="standardContextual"/>
             </w:rPr>
           </w:pPr>
-          <w:hyperlink w:anchor="_Toc170722932" w:history="1">
+          <w:hyperlink w:anchor="_Toc171683405" w:history="1">
             <w:r>
               <w:rPr>
                 <w:rStyle w:val="Hyperlink"/>
                 <w:noProof/>
               </w:rPr>
-              <w:t>3.5</w:t>
+              <w:t>3.4</w:t>
             </w:r>
             <w:r>
               <w:rPr>
@@ -1167,7 +1167,7 @@
                 <w:rStyle w:val="Hyperlink"/>
                 <w:noProof/>
               </w:rPr>
-              <w:t>Editable</w:t>
+              <w:t>Sequence</w:t>
             </w:r>
             <w:r>
               <w:rPr>
@@ -1188,7 +1188,7 @@
                 <w:noProof/>
                 <w:webHidden/>
               </w:rPr>
-              <w:instrText xml:space="preserve"> PAGEREF _Toc170722932 \h </w:instrText>
+              <w:instrText xml:space="preserve"> PAGEREF _Toc171683405 \h </w:instrText>
             </w:r>
             <w:r>
               <w:rPr>
@@ -1208,88 +1208,11 @@
                 <w:noProof/>
                 <w:webHidden/>
               </w:rPr>
-              <w:t>11</w:t>
+              <w:t>12</w:t>
             </w:r>
             <w:r>
               <w:rPr>
                 <w:noProof/>
-                <w:webHidden/>
-              </w:rPr>
-              <w:fldChar w:fldCharType="end"/>
-            </w:r>
-          </w:hyperlink>
-        </w:p>
-        <w:p>
-          <w:pPr>
-            <w:pStyle w:val="TOC3"/>
-            <w:rPr>
-              <w:rFonts w:asciiTheme="minorHAnsi" w:hAnsiTheme="minorHAnsi"/>
-              <w:kern w:val="2"/>
-              <w:sz w:val="24"/>
-              <w:szCs w:val="24"/>
-              <w14:ligatures w14:val="standardContextual"/>
-            </w:rPr>
-          </w:pPr>
-          <w:hyperlink w:anchor="_Toc170722933" w:history="1">
-            <w:r>
-              <w:rPr>
-                <w:rStyle w:val="Hyperlink"/>
-              </w:rPr>
-              <w:t>3.5.1</w:t>
-            </w:r>
-            <w:r>
-              <w:rPr>
-                <w:rFonts w:asciiTheme="minorHAnsi" w:hAnsiTheme="minorHAnsi"/>
-                <w:kern w:val="2"/>
-                <w:sz w:val="24"/>
-                <w:szCs w:val="24"/>
-                <w14:ligatures w14:val="standardContextual"/>
-              </w:rPr>
-              <w:tab/>
-            </w:r>
-            <w:r>
-              <w:rPr>
-                <w:rStyle w:val="Hyperlink"/>
-              </w:rPr>
-              <w:t>Edit by Order Type</w:t>
-            </w:r>
-            <w:r>
-              <w:rPr>
-                <w:webHidden/>
-              </w:rPr>
-              <w:tab/>
-            </w:r>
-            <w:r>
-              <w:rPr>
-                <w:webHidden/>
-              </w:rPr>
-              <w:fldChar w:fldCharType="begin"/>
-            </w:r>
-            <w:r>
-              <w:rPr>
-                <w:webHidden/>
-              </w:rPr>
-              <w:instrText xml:space="preserve"> PAGEREF _Toc170722933 \h </w:instrText>
-            </w:r>
-            <w:r>
-              <w:rPr>
-                <w:webHidden/>
-              </w:rPr>
-            </w:r>
-            <w:r>
-              <w:rPr>
-                <w:webHidden/>
-              </w:rPr>
-              <w:fldChar w:fldCharType="separate"/>
-            </w:r>
-            <w:r>
-              <w:rPr>
-                <w:webHidden/>
-              </w:rPr>
-              <w:t>11</w:t>
-            </w:r>
-            <w:r>
-              <w:rPr>
                 <w:webHidden/>
               </w:rPr>
               <w:fldChar w:fldCharType="end"/>
@@ -1311,13 +1234,13 @@
               <w14:ligatures w14:val="standardContextual"/>
             </w:rPr>
           </w:pPr>
-          <w:hyperlink w:anchor="_Toc170722934" w:history="1">
+          <w:hyperlink w:anchor="_Toc171683406" w:history="1">
             <w:r>
               <w:rPr>
                 <w:rStyle w:val="Hyperlink"/>
                 <w:noProof/>
               </w:rPr>
-              <w:t>3.6</w:t>
+              <w:t>3.5</w:t>
             </w:r>
             <w:r>
               <w:rPr>
@@ -1334,7 +1257,7 @@
                 <w:rStyle w:val="Hyperlink"/>
                 <w:noProof/>
               </w:rPr>
-              <w:t>Edit Location</w:t>
+              <w:t>Editable</w:t>
             </w:r>
             <w:r>
               <w:rPr>
@@ -1355,7 +1278,7 @@
                 <w:noProof/>
                 <w:webHidden/>
               </w:rPr>
-              <w:instrText xml:space="preserve"> PAGEREF _Toc170722934 \h </w:instrText>
+              <w:instrText xml:space="preserve"> PAGEREF _Toc171683406 \h </w:instrText>
             </w:r>
             <w:r>
               <w:rPr>
@@ -1380,6 +1303,83 @@
             <w:r>
               <w:rPr>
                 <w:noProof/>
+                <w:webHidden/>
+              </w:rPr>
+              <w:fldChar w:fldCharType="end"/>
+            </w:r>
+          </w:hyperlink>
+        </w:p>
+        <w:p>
+          <w:pPr>
+            <w:pStyle w:val="TOC3"/>
+            <w:rPr>
+              <w:rFonts w:asciiTheme="minorHAnsi" w:hAnsiTheme="minorHAnsi"/>
+              <w:kern w:val="2"/>
+              <w:sz w:val="24"/>
+              <w:szCs w:val="24"/>
+              <w14:ligatures w14:val="standardContextual"/>
+            </w:rPr>
+          </w:pPr>
+          <w:hyperlink w:anchor="_Toc171683407" w:history="1">
+            <w:r>
+              <w:rPr>
+                <w:rStyle w:val="Hyperlink"/>
+              </w:rPr>
+              <w:t>3.5.1</w:t>
+            </w:r>
+            <w:r>
+              <w:rPr>
+                <w:rFonts w:asciiTheme="minorHAnsi" w:hAnsiTheme="minorHAnsi"/>
+                <w:kern w:val="2"/>
+                <w:sz w:val="24"/>
+                <w:szCs w:val="24"/>
+                <w14:ligatures w14:val="standardContextual"/>
+              </w:rPr>
+              <w:tab/>
+            </w:r>
+            <w:r>
+              <w:rPr>
+                <w:rStyle w:val="Hyperlink"/>
+              </w:rPr>
+              <w:t>Edit by Order Type</w:t>
+            </w:r>
+            <w:r>
+              <w:rPr>
+                <w:webHidden/>
+              </w:rPr>
+              <w:tab/>
+            </w:r>
+            <w:r>
+              <w:rPr>
+                <w:webHidden/>
+              </w:rPr>
+              <w:fldChar w:fldCharType="begin"/>
+            </w:r>
+            <w:r>
+              <w:rPr>
+                <w:webHidden/>
+              </w:rPr>
+              <w:instrText xml:space="preserve"> PAGEREF _Toc171683407 \h </w:instrText>
+            </w:r>
+            <w:r>
+              <w:rPr>
+                <w:webHidden/>
+              </w:rPr>
+            </w:r>
+            <w:r>
+              <w:rPr>
+                <w:webHidden/>
+              </w:rPr>
+              <w:fldChar w:fldCharType="separate"/>
+            </w:r>
+            <w:r>
+              <w:rPr>
+                <w:webHidden/>
+              </w:rPr>
+              <w:t>12</w:t>
+            </w:r>
+            <w:r>
+              <w:rPr>
                 <w:webHidden/>
               </w:rPr>
               <w:fldChar w:fldCharType="end"/>
@@ -1401,13 +1401,13 @@
               <w14:ligatures w14:val="standardContextual"/>
             </w:rPr>
           </w:pPr>
-          <w:hyperlink w:anchor="_Toc170722935" w:history="1">
+          <w:hyperlink w:anchor="_Toc171683408" w:history="1">
             <w:r>
               <w:rPr>
                 <w:rStyle w:val="Hyperlink"/>
                 <w:noProof/>
               </w:rPr>
-              <w:t>3.7</w:t>
+              <w:t>3.6</w:t>
             </w:r>
             <w:r>
               <w:rPr>
@@ -1424,7 +1424,7 @@
                 <w:rStyle w:val="Hyperlink"/>
                 <w:noProof/>
               </w:rPr>
-              <w:t>Type</w:t>
+              <w:t>Edit Location</w:t>
             </w:r>
             <w:r>
               <w:rPr>
@@ -1445,7 +1445,7 @@
                 <w:noProof/>
                 <w:webHidden/>
               </w:rPr>
-              <w:instrText xml:space="preserve"> PAGEREF _Toc170722935 \h </w:instrText>
+              <w:instrText xml:space="preserve"> PAGEREF _Toc171683408 \h </w:instrText>
             </w:r>
             <w:r>
               <w:rPr>
@@ -1465,7 +1465,7 @@
                 <w:noProof/>
                 <w:webHidden/>
               </w:rPr>
-              <w:t>12</w:t>
+              <w:t>13</w:t>
             </w:r>
             <w:r>
               <w:rPr>
@@ -1491,13 +1491,13 @@
               <w14:ligatures w14:val="standardContextual"/>
             </w:rPr>
           </w:pPr>
-          <w:hyperlink w:anchor="_Toc170722936" w:history="1">
+          <w:hyperlink w:anchor="_Toc171683409" w:history="1">
             <w:r>
               <w:rPr>
                 <w:rStyle w:val="Hyperlink"/>
                 <w:noProof/>
               </w:rPr>
-              <w:t>3.8</w:t>
+              <w:t>3.7</w:t>
             </w:r>
             <w:r>
               <w:rPr>
@@ -1514,7 +1514,7 @@
                 <w:rStyle w:val="Hyperlink"/>
                 <w:noProof/>
               </w:rPr>
-              <w:t>Popups</w:t>
+              <w:t>Type</w:t>
             </w:r>
             <w:r>
               <w:rPr>
@@ -1535,7 +1535,7 @@
                 <w:noProof/>
                 <w:webHidden/>
               </w:rPr>
-              <w:instrText xml:space="preserve"> PAGEREF _Toc170722936 \h </w:instrText>
+              <w:instrText xml:space="preserve"> PAGEREF _Toc171683409 \h </w:instrText>
             </w:r>
             <w:r>
               <w:rPr>
@@ -1581,13 +1581,13 @@
               <w14:ligatures w14:val="standardContextual"/>
             </w:rPr>
           </w:pPr>
-          <w:hyperlink w:anchor="_Toc170722937" w:history="1">
+          <w:hyperlink w:anchor="_Toc171683410" w:history="1">
             <w:r>
               <w:rPr>
                 <w:rStyle w:val="Hyperlink"/>
                 <w:noProof/>
               </w:rPr>
-              <w:t>3.9</w:t>
+              <w:t>3.8</w:t>
             </w:r>
             <w:r>
               <w:rPr>
@@ -1604,7 +1604,7 @@
                 <w:rStyle w:val="Hyperlink"/>
                 <w:noProof/>
               </w:rPr>
-              <w:t>Layer Index</w:t>
+              <w:t>Popups</w:t>
             </w:r>
             <w:r>
               <w:rPr>
@@ -1625,7 +1625,7 @@
                 <w:noProof/>
                 <w:webHidden/>
               </w:rPr>
-              <w:instrText xml:space="preserve"> PAGEREF _Toc170722937 \h </w:instrText>
+              <w:instrText xml:space="preserve"> PAGEREF _Toc171683410 \h </w:instrText>
             </w:r>
             <w:r>
               <w:rPr>
@@ -1646,6 +1646,96 @@
                 <w:webHidden/>
               </w:rPr>
               <w:t>14</w:t>
+            </w:r>
+            <w:r>
+              <w:rPr>
+                <w:noProof/>
+                <w:webHidden/>
+              </w:rPr>
+              <w:fldChar w:fldCharType="end"/>
+            </w:r>
+          </w:hyperlink>
+        </w:p>
+        <w:p>
+          <w:pPr>
+            <w:pStyle w:val="TOC2"/>
+            <w:tabs>
+              <w:tab w:val="left" w:pos="960"/>
+              <w:tab w:val="right" w:leader="dot" w:pos="10790"/>
+            </w:tabs>
+            <w:rPr>
+              <w:rFonts w:asciiTheme="minorHAnsi" w:hAnsiTheme="minorHAnsi"/>
+              <w:noProof/>
+              <w:kern w:val="2"/>
+              <w:szCs w:val="24"/>
+              <w14:ligatures w14:val="standardContextual"/>
+            </w:rPr>
+          </w:pPr>
+          <w:hyperlink w:anchor="_Toc171683411" w:history="1">
+            <w:r>
+              <w:rPr>
+                <w:rStyle w:val="Hyperlink"/>
+                <w:noProof/>
+              </w:rPr>
+              <w:t>3.9</w:t>
+            </w:r>
+            <w:r>
+              <w:rPr>
+                <w:rFonts w:asciiTheme="minorHAnsi" w:hAnsiTheme="minorHAnsi"/>
+                <w:noProof/>
+                <w:kern w:val="2"/>
+                <w:szCs w:val="24"/>
+                <w14:ligatures w14:val="standardContextual"/>
+              </w:rPr>
+              <w:tab/>
+            </w:r>
+            <w:r>
+              <w:rPr>
+                <w:rStyle w:val="Hyperlink"/>
+                <w:noProof/>
+              </w:rPr>
+              <w:t>Layer Index</w:t>
+            </w:r>
+            <w:r>
+              <w:rPr>
+                <w:noProof/>
+                <w:webHidden/>
+              </w:rPr>
+              <w:tab/>
+            </w:r>
+            <w:r>
+              <w:rPr>
+                <w:noProof/>
+                <w:webHidden/>
+              </w:rPr>
+              <w:fldChar w:fldCharType="begin"/>
+            </w:r>
+            <w:r>
+              <w:rPr>
+                <w:noProof/>
+                <w:webHidden/>
+              </w:rPr>
+              <w:instrText xml:space="preserve"> PAGEREF _Toc171683411 \h </w:instrText>
+            </w:r>
+            <w:r>
+              <w:rPr>
+                <w:noProof/>
+                <w:webHidden/>
+              </w:rPr>
+            </w:r>
+            <w:r>
+              <w:rPr>
+                <w:noProof/>
+                <w:webHidden/>
+              </w:rPr>
+              <w:fldChar w:fldCharType="separate"/>
+            </w:r>
+            <w:r>
+              <w:rPr>
+                <w:noProof/>
+                <w:webHidden/>
+              </w:rPr>
+              <w:t>15</w:t>
             </w:r>
             <w:r>
               <w:rPr>
@@ -1668,24 +1758,12 @@
               <w14:ligatures w14:val="standardContextual"/>
             </w:rPr>
           </w:pPr>
-          <w:hyperlink w:anchor="_Toc170722938" w:history="1">
+          <w:hyperlink w:anchor="_Toc171683412" w:history="1">
             <w:r>
               <w:rPr>
                 <w:rStyle w:val="Hyperlink"/>
               </w:rPr>
-              <w:t>Appendix A Revision</w:t>
-            </w:r>
-            <w:r>
-              <w:rPr>
-                <w:rStyle w:val="Hyperlink"/>
-              </w:rPr>
-              <w:t xml:space="preserve"> </w:t>
-            </w:r>
-            <w:r>
-              <w:rPr>
-                <w:rStyle w:val="Hyperlink"/>
-              </w:rPr>
-              <w:t>History</w:t>
+              <w:t>Appendix A Revision History</w:t>
             </w:r>
             <w:r>
               <w:rPr>
@@ -1703,7 +1781,7 @@
               <w:rPr>
                 <w:webHidden/>
               </w:rPr>
-              <w:instrText xml:space="preserve"> PAGEREF _Toc170722938 \h </w:instrText>
+              <w:instrText xml:space="preserve"> PAGEREF _Toc171683412 \h </w:instrText>
             </w:r>
             <w:r>
               <w:rPr>
@@ -1720,7 +1798,7 @@
               <w:rPr>
                 <w:webHidden/>
               </w:rPr>
-              <w:t>15</w:t>
+              <w:t>16</w:t>
             </w:r>
             <w:r>
               <w:rPr>
@@ -1762,7 +1840,7 @@
       <w:pPr>
         <w:pStyle w:val="EsriHeading1"/>
       </w:pPr>
-      <w:bookmarkStart w:id="4" w:name="_Toc170722921"/>
+      <w:bookmarkStart w:id="4" w:name="_Toc171683394"/>
       <w:r>
         <w:lastRenderedPageBreak/>
         <w:t>Overview</w:t>
@@ -1835,7 +1913,7 @@
       <w:pPr>
         <w:pStyle w:val="EsriHeading2"/>
       </w:pPr>
-      <w:bookmarkStart w:id="5" w:name="_Toc170722922"/>
+      <w:bookmarkStart w:id="5" w:name="_Toc171683395"/>
       <w:r>
         <w:t>Configuration File</w:t>
       </w:r>
@@ -1872,9 +1950,13 @@
           <w:numId w:val="31"/>
         </w:numPr>
       </w:pPr>
+      <w:proofErr w:type="spellStart"/>
+      <w:proofErr w:type="gramStart"/>
       <w:r>
         <w:t>config.json</w:t>
       </w:r>
+      <w:proofErr w:type="spellEnd"/>
+      <w:proofErr w:type="gramEnd"/>
     </w:p>
     <w:p>
       <w:pPr>
@@ -1896,9 +1978,16 @@
           <w:numId w:val="31"/>
         </w:numPr>
       </w:pPr>
-      <w:r>
-        <w:t>config_data.json</w:t>
-      </w:r>
+      <w:proofErr w:type="spellStart"/>
+      <w:r>
+        <w:t>config_</w:t>
+      </w:r>
+      <w:proofErr w:type="gramStart"/>
+      <w:r>
+        <w:t>data.json</w:t>
+      </w:r>
+      <w:proofErr w:type="spellEnd"/>
+      <w:proofErr w:type="gramEnd"/>
     </w:p>
     <w:p>
       <w:pPr>
@@ -1918,7 +2007,15 @@
         <w:t xml:space="preserve">They can be found </w:t>
       </w:r>
       <w:r>
-        <w:t>under the root folder of the web application (normally named routeplanner).</w:t>
+        <w:t xml:space="preserve">under the root folder of the web application (normally named </w:t>
+      </w:r>
+      <w:proofErr w:type="spellStart"/>
+      <w:r>
+        <w:t>routeplanner</w:t>
+      </w:r>
+      <w:proofErr w:type="spellEnd"/>
+      <w:r>
+        <w:t>).</w:t>
       </w:r>
       <w:r>
         <w:t xml:space="preserve"> </w:t>
@@ -1945,18 +2042,20 @@
       <w:pPr>
         <w:pStyle w:val="EsriHeading1"/>
       </w:pPr>
-      <w:bookmarkStart w:id="6" w:name="_Toc170722923"/>
+      <w:bookmarkStart w:id="6" w:name="_Toc171683396"/>
+      <w:proofErr w:type="spellStart"/>
       <w:r>
         <w:lastRenderedPageBreak/>
         <w:t>Config.json</w:t>
       </w:r>
       <w:bookmarkEnd w:id="6"/>
+      <w:proofErr w:type="spellEnd"/>
     </w:p>
     <w:p>
       <w:pPr>
         <w:pStyle w:val="EsriHeading2"/>
       </w:pPr>
-      <w:bookmarkStart w:id="7" w:name="_Toc170722924"/>
+      <w:bookmarkStart w:id="7" w:name="_Toc171683397"/>
       <w:r>
         <w:t>Environment</w:t>
       </w:r>
@@ -1981,7 +2080,7 @@
       <w:pPr>
         <w:pStyle w:val="EsriHeading2"/>
       </w:pPr>
-      <w:bookmarkStart w:id="8" w:name="_Toc170722925"/>
+      <w:bookmarkStart w:id="8" w:name="_Toc171683398"/>
       <w:r>
         <w:t>Preferences</w:t>
       </w:r>
@@ -2010,7 +2109,15 @@
         </w:numPr>
       </w:pPr>
       <w:r>
-        <w:t>"alternateBasemap"</w:t>
+        <w:t>"</w:t>
+      </w:r>
+      <w:proofErr w:type="spellStart"/>
+      <w:r>
+        <w:t>alternateBasemap</w:t>
+      </w:r>
+      <w:proofErr w:type="spellEnd"/>
+      <w:r>
+        <w:t>"</w:t>
       </w:r>
     </w:p>
     <w:p>
@@ -2045,7 +2152,15 @@
         </w:numPr>
       </w:pPr>
       <w:r>
-        <w:t>"timePickerDefaultHour"</w:t>
+        <w:t>"</w:t>
+      </w:r>
+      <w:proofErr w:type="spellStart"/>
+      <w:r>
+        <w:t>timePickerDefaultHour</w:t>
+      </w:r>
+      <w:proofErr w:type="spellEnd"/>
+      <w:r>
+        <w:t>"</w:t>
       </w:r>
     </w:p>
     <w:p>
@@ -2072,8 +2187,13 @@
         </w:numPr>
       </w:pPr>
       <w:r>
-        <w:t>"allowMaxWeightRecalculation</w:t>
-      </w:r>
+        <w:t>"</w:t>
+      </w:r>
+      <w:proofErr w:type="spellStart"/>
+      <w:r>
+        <w:t>allowMaxWeightRecalculation</w:t>
+      </w:r>
+      <w:proofErr w:type="spellEnd"/>
       <w:r>
         <w:t>”</w:t>
       </w:r>
@@ -2102,7 +2222,15 @@
         </w:numPr>
       </w:pPr>
       <w:r>
-        <w:t>"showEmptyCollections"</w:t>
+        <w:t>"</w:t>
+      </w:r>
+      <w:proofErr w:type="spellStart"/>
+      <w:r>
+        <w:t>showEmptyCollections</w:t>
+      </w:r>
+      <w:proofErr w:type="spellEnd"/>
+      <w:r>
+        <w:t>"</w:t>
       </w:r>
     </w:p>
     <w:p>
@@ -2129,7 +2257,15 @@
         </w:numPr>
       </w:pPr>
       <w:r>
-        <w:t>"useOrderPairs"</w:t>
+        <w:t>"</w:t>
+      </w:r>
+      <w:proofErr w:type="spellStart"/>
+      <w:r>
+        <w:t>useOrderPairs</w:t>
+      </w:r>
+      <w:proofErr w:type="spellEnd"/>
+      <w:r>
+        <w:t>"</w:t>
       </w:r>
     </w:p>
     <w:p>
@@ -2162,7 +2298,15 @@
         </w:numPr>
       </w:pPr>
       <w:r>
-        <w:t>"showDashboardControls"</w:t>
+        <w:t>"</w:t>
+      </w:r>
+      <w:proofErr w:type="spellStart"/>
+      <w:r>
+        <w:t>showDashboardControls</w:t>
+      </w:r>
+      <w:proofErr w:type="spellEnd"/>
+      <w:r>
+        <w:t>"</w:t>
       </w:r>
     </w:p>
     <w:p>
@@ -2202,9 +2346,11 @@
       <w:r>
         <w:t>“</w:t>
       </w:r>
+      <w:proofErr w:type="spellStart"/>
       <w:r>
         <w:t>editTimeIntervalMilliseconds</w:t>
       </w:r>
+      <w:proofErr w:type="spellEnd"/>
       <w:r>
         <w:t>”</w:t>
       </w:r>
@@ -2230,7 +2376,23 @@
         </w:numPr>
       </w:pPr>
       <w:r>
-        <w:t>“quickGPCheckInterval”, “slowGPCheckInterval”</w:t>
+        <w:t>“</w:t>
+      </w:r>
+      <w:proofErr w:type="spellStart"/>
+      <w:r>
+        <w:t>quickGPCheckInterval</w:t>
+      </w:r>
+      <w:proofErr w:type="spellEnd"/>
+      <w:r>
+        <w:t>”, “</w:t>
+      </w:r>
+      <w:proofErr w:type="spellStart"/>
+      <w:r>
+        <w:t>slowGPCheckInterval</w:t>
+      </w:r>
+      <w:proofErr w:type="spellEnd"/>
+      <w:r>
+        <w:t>”</w:t>
       </w:r>
     </w:p>
     <w:p>
@@ -2266,7 +2428,15 @@
         </w:numPr>
       </w:pPr>
       <w:r>
-        <w:t>“quickGPCheckInterval” applies to Refresh and Commit.</w:t>
+        <w:t>“</w:t>
+      </w:r>
+      <w:proofErr w:type="spellStart"/>
+      <w:r>
+        <w:t>quickGPCheckInterval</w:t>
+      </w:r>
+      <w:proofErr w:type="spellEnd"/>
+      <w:r>
+        <w:t>” applies to Refresh and Commit.</w:t>
       </w:r>
     </w:p>
     <w:p>
@@ -2278,7 +2448,15 @@
         </w:numPr>
       </w:pPr>
       <w:r>
-        <w:t>“slowGPCheckInterval” applies to the other functions.</w:t>
+        <w:t>“</w:t>
+      </w:r>
+      <w:proofErr w:type="spellStart"/>
+      <w:r>
+        <w:t>slowGPCheckInterval</w:t>
+      </w:r>
+      <w:proofErr w:type="spellEnd"/>
+      <w:r>
+        <w:t>” applies to the other functions.</w:t>
       </w:r>
     </w:p>
     <w:p>
@@ -2290,7 +2468,15 @@
         </w:numPr>
       </w:pPr>
       <w:r>
-        <w:t>"allowClearAssignedOrders"</w:t>
+        <w:t>"</w:t>
+      </w:r>
+      <w:proofErr w:type="spellStart"/>
+      <w:r>
+        <w:t>allowClearAssignedOrders</w:t>
+      </w:r>
+      <w:proofErr w:type="spellEnd"/>
+      <w:r>
+        <w:t>"</w:t>
       </w:r>
     </w:p>
     <w:p>
@@ -2316,9 +2502,11 @@
       <w:r>
         <w:t>“</w:t>
       </w:r>
+      <w:proofErr w:type="spellStart"/>
       <w:r>
         <w:t>allowAssignPickupOrders</w:t>
       </w:r>
+      <w:proofErr w:type="spellEnd"/>
       <w:r>
         <w:t>”</w:t>
       </w:r>
@@ -2350,9 +2538,11 @@
       <w:r>
         <w:t>“</w:t>
       </w:r>
+      <w:proofErr w:type="spellStart"/>
       <w:r>
         <w:t>allowAssignLoadedCompletedExceptionOrders</w:t>
       </w:r>
+      <w:proofErr w:type="spellEnd"/>
       <w:r>
         <w:t>”</w:t>
       </w:r>
@@ -2366,7 +2556,15 @@
         </w:numPr>
       </w:pPr>
       <w:r>
-        <w:t xml:space="preserve">Controls if users can manually assign orders that are in progress (as determined by GeoOrderState value). </w:t>
+        <w:t xml:space="preserve">Controls if users can manually assign orders that are in progress (as determined by </w:t>
+      </w:r>
+      <w:proofErr w:type="spellStart"/>
+      <w:r>
+        <w:t>GeoOrderState</w:t>
+      </w:r>
+      <w:proofErr w:type="spellEnd"/>
+      <w:r>
+        <w:t xml:space="preserve"> value). </w:t>
       </w:r>
       <w:r>
         <w:t>Usually updated with Workforce.</w:t>
@@ -2381,7 +2579,15 @@
         </w:numPr>
       </w:pPr>
       <w:r>
-        <w:t>When set to false, any order with a GeoOrderState value will have its selection box disabled so it cannot be manually removed or reassigned.</w:t>
+        <w:t xml:space="preserve">When set to false, any order with a </w:t>
+      </w:r>
+      <w:proofErr w:type="spellStart"/>
+      <w:r>
+        <w:t>GeoOrderState</w:t>
+      </w:r>
+      <w:proofErr w:type="spellEnd"/>
+      <w:r>
+        <w:t xml:space="preserve"> value will have its selection box disabled so it cannot be manually removed or reassigned.</w:t>
       </w:r>
     </w:p>
     <w:p>
@@ -2416,6 +2622,7 @@
         </w:rPr>
         <w:t>“</w:t>
       </w:r>
+      <w:proofErr w:type="spellStart"/>
       <w:r>
         <w:rPr>
           <w:rFonts w:cs="Times New Roman"/>
@@ -2423,6 +2630,7 @@
         </w:rPr>
         <w:t>showDateTimeTextDescription</w:t>
       </w:r>
+      <w:proofErr w:type="spellEnd"/>
       <w:r>
         <w:rPr>
           <w:rFonts w:cs="Times New Roman"/>
@@ -2449,7 +2657,23 @@
           <w:rFonts w:cs="Times New Roman"/>
           <w:szCs w:val="24"/>
         </w:rPr>
-        <w:t xml:space="preserve">When set to true, some time </w:t>
+        <w:t xml:space="preserve">When set to true, </w:t>
+      </w:r>
+      <w:proofErr w:type="spellStart"/>
+      <w:r>
+        <w:rPr>
+          <w:rFonts w:cs="Times New Roman"/>
+          <w:szCs w:val="24"/>
+        </w:rPr>
+        <w:t>some time</w:t>
+      </w:r>
+      <w:proofErr w:type="spellEnd"/>
+      <w:r>
+        <w:rPr>
+          <w:rFonts w:cs="Times New Roman"/>
+          <w:szCs w:val="24"/>
+        </w:rPr>
+        <w:t xml:space="preserve"> </w:t>
       </w:r>
       <w:r>
         <w:rPr>
@@ -2477,7 +2701,23 @@
           <w:rFonts w:cs="Times New Roman"/>
           <w:szCs w:val="24"/>
         </w:rPr>
-        <w:t>“timeUnits”</w:t>
+        <w:t>“</w:t>
+      </w:r>
+      <w:proofErr w:type="spellStart"/>
+      <w:r>
+        <w:rPr>
+          <w:rFonts w:cs="Times New Roman"/>
+          <w:szCs w:val="24"/>
+        </w:rPr>
+        <w:t>timeUnits</w:t>
+      </w:r>
+      <w:proofErr w:type="spellEnd"/>
+      <w:r>
+        <w:rPr>
+          <w:rFonts w:cs="Times New Roman"/>
+          <w:szCs w:val="24"/>
+        </w:rPr>
+        <w:t>”</w:t>
       </w:r>
     </w:p>
     <w:p>
@@ -2497,15 +2737,24 @@
           <w:rFonts w:cs="Times New Roman"/>
           <w:szCs w:val="24"/>
         </w:rPr>
-        <w:t>Defines units of time that fields with “fieldTypeT</w:t>
-      </w:r>
+        <w:t>Defines units of time that fields with “</w:t>
+      </w:r>
+      <w:proofErr w:type="spellStart"/>
       <w:r>
         <w:rPr>
           <w:rFonts w:cs="Times New Roman"/>
           <w:szCs w:val="24"/>
         </w:rPr>
+        <w:t>fieldTypeT</w:t>
+      </w:r>
+      <w:r>
+        <w:rPr>
+          <w:rFonts w:cs="Times New Roman"/>
+          <w:szCs w:val="24"/>
+        </w:rPr>
         <w:t>ime</w:t>
       </w:r>
+      <w:proofErr w:type="spellEnd"/>
       <w:r>
         <w:rPr>
           <w:rFonts w:cs="Times New Roman"/>
@@ -2532,7 +2781,23 @@
           <w:rFonts w:cs="Times New Roman"/>
           <w:szCs w:val="24"/>
         </w:rPr>
-        <w:t>“displayDays”</w:t>
+        <w:t>“</w:t>
+      </w:r>
+      <w:proofErr w:type="spellStart"/>
+      <w:r>
+        <w:rPr>
+          <w:rFonts w:cs="Times New Roman"/>
+          <w:szCs w:val="24"/>
+        </w:rPr>
+        <w:t>displayDays</w:t>
+      </w:r>
+      <w:proofErr w:type="spellEnd"/>
+      <w:r>
+        <w:rPr>
+          <w:rFonts w:cs="Times New Roman"/>
+          <w:szCs w:val="24"/>
+        </w:rPr>
+        <w:t>”</w:t>
       </w:r>
     </w:p>
     <w:p>
@@ -2553,8 +2818,65 @@
           <w:rFonts w:cs="Times New Roman"/>
           <w:szCs w:val="24"/>
         </w:rPr>
-        <w:t>Affects fields configured with “fieldTypeTime” type. When true, format will be DD:HH:MM. When false, format will be HH:MM.</w:t>
-      </w:r>
+        <w:t>Affects fields configured with “</w:t>
+      </w:r>
+      <w:proofErr w:type="spellStart"/>
+      <w:r>
+        <w:rPr>
+          <w:rFonts w:cs="Times New Roman"/>
+          <w:szCs w:val="24"/>
+        </w:rPr>
+        <w:t>fieldTypeTime</w:t>
+      </w:r>
+      <w:proofErr w:type="spellEnd"/>
+      <w:r>
+        <w:rPr>
+          <w:rFonts w:cs="Times New Roman"/>
+          <w:szCs w:val="24"/>
+        </w:rPr>
+        <w:t xml:space="preserve">” type. When true, format will be </w:t>
+      </w:r>
+      <w:proofErr w:type="gramStart"/>
+      <w:r>
+        <w:rPr>
+          <w:rFonts w:cs="Times New Roman"/>
+          <w:szCs w:val="24"/>
+        </w:rPr>
+        <w:t>DD:HH</w:t>
+      </w:r>
+      <w:proofErr w:type="gramEnd"/>
+      <w:r>
+        <w:rPr>
+          <w:rFonts w:cs="Times New Roman"/>
+          <w:szCs w:val="24"/>
+        </w:rPr>
+        <w:t xml:space="preserve">:MM. When false, </w:t>
+      </w:r>
+      <w:proofErr w:type="gramStart"/>
+      <w:r>
+        <w:rPr>
+          <w:rFonts w:cs="Times New Roman"/>
+          <w:szCs w:val="24"/>
+        </w:rPr>
+        <w:t>format</w:t>
+      </w:r>
+      <w:proofErr w:type="gramEnd"/>
+      <w:r>
+        <w:rPr>
+          <w:rFonts w:cs="Times New Roman"/>
+          <w:szCs w:val="24"/>
+        </w:rPr>
+        <w:t xml:space="preserve"> will be </w:t>
+      </w:r>
+      <w:proofErr w:type="gramStart"/>
+      <w:r>
+        <w:rPr>
+          <w:rFonts w:cs="Times New Roman"/>
+          <w:szCs w:val="24"/>
+        </w:rPr>
+        <w:t>HH:MM.</w:t>
+      </w:r>
+      <w:proofErr w:type="gramEnd"/>
     </w:p>
     <w:p>
       <w:pPr>
@@ -2575,12 +2897,14 @@
         </w:rPr>
         <w:t>“</w:t>
       </w:r>
+      <w:proofErr w:type="spellStart"/>
       <w:r>
         <w:rPr>
           <w:rFonts w:cs="Times New Roman"/>
         </w:rPr>
         <w:t>showOrderAssignmentSuccessMessage</w:t>
       </w:r>
+      <w:proofErr w:type="spellEnd"/>
       <w:r>
         <w:rPr>
           <w:rFonts w:cs="Times New Roman"/>
@@ -2637,7 +2961,21 @@
         <w:rPr>
           <w:rFonts w:cs="Times New Roman"/>
         </w:rPr>
-        <w:t>“allowReloadPlan”</w:t>
+        <w:t>“</w:t>
+      </w:r>
+      <w:proofErr w:type="spellStart"/>
+      <w:r>
+        <w:rPr>
+          <w:rFonts w:cs="Times New Roman"/>
+        </w:rPr>
+        <w:t>allowReloadPlan</w:t>
+      </w:r>
+      <w:proofErr w:type="spellEnd"/>
+      <w:r>
+        <w:rPr>
+          <w:rFonts w:cs="Times New Roman"/>
+        </w:rPr>
+        <w:t>”</w:t>
       </w:r>
     </w:p>
     <w:p>
@@ -2695,7 +3033,21 @@
         <w:rPr>
           <w:rFonts w:cs="Times New Roman"/>
         </w:rPr>
-        <w:t>“alternateReloadPlanButtonText”</w:t>
+        <w:t>“</w:t>
+      </w:r>
+      <w:proofErr w:type="spellStart"/>
+      <w:r>
+        <w:rPr>
+          <w:rFonts w:cs="Times New Roman"/>
+        </w:rPr>
+        <w:t>alternateReloadPlanButtonText</w:t>
+      </w:r>
+      <w:proofErr w:type="spellEnd"/>
+      <w:r>
+        <w:rPr>
+          <w:rFonts w:cs="Times New Roman"/>
+        </w:rPr>
+        <w:t>”</w:t>
       </w:r>
     </w:p>
     <w:p>
@@ -2735,12 +3087,14 @@
         </w:rPr>
         <w:t>“</w:t>
       </w:r>
+      <w:proofErr w:type="spellStart"/>
       <w:r>
         <w:rPr>
           <w:rFonts w:cs="Times New Roman"/>
         </w:rPr>
         <w:t>allowAssignedOrderResequencing</w:t>
       </w:r>
+      <w:proofErr w:type="spellEnd"/>
       <w:r>
         <w:rPr>
           <w:rFonts w:cs="Times New Roman"/>
@@ -2795,15 +3149,22 @@
         </w:rPr>
         <w:t>Note that if “</w:t>
       </w:r>
-      <w:r>
-        <w:t>useOrderPairs” = true, order re-sequencing will be disabled regardless of what “</w:t>
-      </w:r>
+      <w:proofErr w:type="spellStart"/>
+      <w:r>
+        <w:t>useOrderPairs</w:t>
+      </w:r>
+      <w:proofErr w:type="spellEnd"/>
+      <w:r>
+        <w:t>” = true, order re-sequencing will be disabled regardless of what “</w:t>
+      </w:r>
+      <w:proofErr w:type="spellStart"/>
       <w:r>
         <w:rPr>
           <w:rFonts w:cs="Times New Roman"/>
         </w:rPr>
         <w:t>allowAssignedOrderResequencing</w:t>
       </w:r>
+      <w:proofErr w:type="spellEnd"/>
       <w:r>
         <w:rPr>
           <w:rFonts w:cs="Times New Roman"/>
@@ -2828,12 +3189,14 @@
         </w:rPr>
         <w:t>“</w:t>
       </w:r>
+      <w:proofErr w:type="spellStart"/>
       <w:r>
         <w:rPr>
           <w:rFonts w:cs="Times New Roman"/>
         </w:rPr>
         <w:t>rowToolTipValue</w:t>
       </w:r>
+      <w:proofErr w:type="spellEnd"/>
       <w:r>
         <w:rPr>
           <w:rFonts w:cs="Times New Roman"/>
@@ -2892,7 +3255,29 @@
         <w:rPr>
           <w:rFonts w:cs="Times New Roman"/>
         </w:rPr>
-        <w:t>If "rowToolTipValue"</w:t>
+        <w:t xml:space="preserve">If </w:t>
+      </w:r>
+      <w:proofErr w:type="gramStart"/>
+      <w:r>
+        <w:rPr>
+          <w:rFonts w:cs="Times New Roman"/>
+        </w:rPr>
+        <w:t>"</w:t>
+      </w:r>
+      <w:proofErr w:type="spellStart"/>
+      <w:r>
+        <w:rPr>
+          <w:rFonts w:cs="Times New Roman"/>
+        </w:rPr>
+        <w:t>rowToolTipValue</w:t>
+      </w:r>
+      <w:proofErr w:type="spellEnd"/>
+      <w:proofErr w:type="gramEnd"/>
+      <w:r>
+        <w:rPr>
+          <w:rFonts w:cs="Times New Roman"/>
+        </w:rPr>
+        <w:t>"</w:t>
       </w:r>
       <w:r>
         <w:rPr>
@@ -2946,7 +3331,35 @@
         <w:rPr>
           <w:rFonts w:cs="Times New Roman"/>
         </w:rPr>
-        <w:t xml:space="preserve">If "rowToolTipValue" present but table name (eg "orders") is not present or is empty string, tooltip </w:t>
+        <w:t>If "</w:t>
+      </w:r>
+      <w:proofErr w:type="spellStart"/>
+      <w:r>
+        <w:rPr>
+          <w:rFonts w:cs="Times New Roman"/>
+        </w:rPr>
+        <w:t>rowToolTipValue</w:t>
+      </w:r>
+      <w:proofErr w:type="spellEnd"/>
+      <w:r>
+        <w:rPr>
+          <w:rFonts w:cs="Times New Roman"/>
+        </w:rPr>
+        <w:t>" present but table name (</w:t>
+      </w:r>
+      <w:proofErr w:type="spellStart"/>
+      <w:r>
+        <w:rPr>
+          <w:rFonts w:cs="Times New Roman"/>
+        </w:rPr>
+        <w:t>eg</w:t>
+      </w:r>
+      <w:proofErr w:type="spellEnd"/>
+      <w:r>
+        <w:rPr>
+          <w:rFonts w:cs="Times New Roman"/>
+        </w:rPr>
+        <w:t xml:space="preserve"> "orders") is not present or is empty string, tooltip </w:t>
       </w:r>
       <w:r>
         <w:rPr>
@@ -3061,7 +3474,21 @@
         <w:rPr>
           <w:rFonts w:cs="Times New Roman"/>
         </w:rPr>
-        <w:t xml:space="preserve">“collectionOrders” – sets value for orders when you open a </w:t>
+        <w:t>“</w:t>
+      </w:r>
+      <w:proofErr w:type="spellStart"/>
+      <w:r>
+        <w:rPr>
+          <w:rFonts w:cs="Times New Roman"/>
+        </w:rPr>
+        <w:t>collectionOrders</w:t>
+      </w:r>
+      <w:proofErr w:type="spellEnd"/>
+      <w:r>
+        <w:rPr>
+          <w:rFonts w:cs="Times New Roman"/>
+        </w:rPr>
+        <w:t xml:space="preserve">” – sets value for orders when you open a </w:t>
       </w:r>
       <w:r>
         <w:rPr>
@@ -3105,12 +3532,14 @@
         </w:rPr>
         <w:t>“</w:t>
       </w:r>
+      <w:proofErr w:type="spellStart"/>
       <w:r>
         <w:rPr>
           <w:rFonts w:cs="Times New Roman"/>
         </w:rPr>
         <w:t>planningMode</w:t>
       </w:r>
+      <w:proofErr w:type="spellEnd"/>
       <w:r>
         <w:rPr>
           <w:rFonts w:cs="Times New Roman"/>
@@ -3133,7 +3562,21 @@
         <w:rPr>
           <w:rFonts w:cs="Times New Roman"/>
         </w:rPr>
-        <w:t xml:space="preserve">Only applicable when using Pickups and Deliveries (Order Pairs) in a Dynamic capacity based on GeoOrderState. By </w:t>
+        <w:t xml:space="preserve">Only applicable when using Pickups and Deliveries (Order Pairs) in a Dynamic capacity based on </w:t>
+      </w:r>
+      <w:proofErr w:type="spellStart"/>
+      <w:r>
+        <w:rPr>
+          <w:rFonts w:cs="Times New Roman"/>
+        </w:rPr>
+        <w:t>GeoOrderState</w:t>
+      </w:r>
+      <w:proofErr w:type="spellEnd"/>
+      <w:r>
+        <w:rPr>
+          <w:rFonts w:cs="Times New Roman"/>
+        </w:rPr>
+        <w:t xml:space="preserve">. By </w:t>
       </w:r>
       <w:r>
         <w:rPr>
@@ -3231,12 +3674,14 @@
         </w:rPr>
         <w:t>“</w:t>
       </w:r>
+      <w:proofErr w:type="spellStart"/>
       <w:r>
         <w:rPr>
           <w:rFonts w:cs="Times New Roman"/>
         </w:rPr>
         <w:t>maxItemsBeforeEnableDropdownFilter</w:t>
       </w:r>
+      <w:proofErr w:type="spellEnd"/>
       <w:r>
         <w:rPr>
           <w:rFonts w:cs="Times New Roman"/>
@@ -3343,9 +3788,11 @@
       <w:r>
         <w:t>“</w:t>
       </w:r>
+      <w:proofErr w:type="spellStart"/>
       <w:r>
         <w:t>persistSelectionOnSearch</w:t>
       </w:r>
+      <w:proofErr w:type="spellEnd"/>
       <w:r>
         <w:t>”</w:t>
       </w:r>
@@ -3379,7 +3826,15 @@
         <w:pStyle w:val="EsriBullet"/>
       </w:pPr>
       <w:r>
-        <w:t>“allowRefreshPlan”</w:t>
+        <w:t>“</w:t>
+      </w:r>
+      <w:proofErr w:type="spellStart"/>
+      <w:r>
+        <w:t>allowRefreshPlan</w:t>
+      </w:r>
+      <w:proofErr w:type="spellEnd"/>
+      <w:r>
+        <w:t>”</w:t>
       </w:r>
     </w:p>
     <w:p>
@@ -3399,7 +3854,15 @@
         <w:pStyle w:val="EsriBullet"/>
       </w:pPr>
       <w:r>
-        <w:t>"allPlansTableDefaultSortField"</w:t>
+        <w:t>"</w:t>
+      </w:r>
+      <w:proofErr w:type="spellStart"/>
+      <w:r>
+        <w:t>allPlansTableDefaultSortField</w:t>
+      </w:r>
+      <w:proofErr w:type="spellEnd"/>
+      <w:r>
+        <w:t>"</w:t>
       </w:r>
     </w:p>
     <w:p>
@@ -3426,7 +3889,15 @@
         <w:pStyle w:val="EsriBullet"/>
       </w:pPr>
       <w:r>
-        <w:t>"allPlansTableDefaultSortDescending"</w:t>
+        <w:t>"</w:t>
+      </w:r>
+      <w:proofErr w:type="spellStart"/>
+      <w:r>
+        <w:t>allPlansTableDefaultSortDescending</w:t>
+      </w:r>
+      <w:proofErr w:type="spellEnd"/>
+      <w:r>
+        <w:t>"</w:t>
       </w:r>
     </w:p>
     <w:p>
@@ -3458,7 +3929,15 @@
         <w:pStyle w:val="EsriBullet"/>
       </w:pPr>
       <w:r>
-        <w:t>"ordersTableDefaultSortField"</w:t>
+        <w:t>"</w:t>
+      </w:r>
+      <w:proofErr w:type="spellStart"/>
+      <w:r>
+        <w:t>ordersTableDefaultSortField</w:t>
+      </w:r>
+      <w:proofErr w:type="spellEnd"/>
+      <w:r>
+        <w:t>"</w:t>
       </w:r>
     </w:p>
     <w:p>
@@ -3499,7 +3978,15 @@
         <w:pStyle w:val="EsriBullet"/>
       </w:pPr>
       <w:r>
-        <w:t>"ordersTableDefaultSortDescending”</w:t>
+        <w:t>"</w:t>
+      </w:r>
+      <w:proofErr w:type="spellStart"/>
+      <w:r>
+        <w:t>ordersTableDefaultSortDescending</w:t>
+      </w:r>
+      <w:proofErr w:type="spellEnd"/>
+      <w:r>
+        <w:t>”</w:t>
       </w:r>
     </w:p>
     <w:p>
@@ -3522,7 +4009,15 @@
         <w:pStyle w:val="EsriBullet"/>
       </w:pPr>
       <w:r>
-        <w:t>"routesTableDefaultSortField”</w:t>
+        <w:t>"</w:t>
+      </w:r>
+      <w:proofErr w:type="spellStart"/>
+      <w:r>
+        <w:t>routesTableDefaultSortField</w:t>
+      </w:r>
+      <w:proofErr w:type="spellEnd"/>
+      <w:r>
+        <w:t>”</w:t>
       </w:r>
     </w:p>
     <w:p>
@@ -3548,7 +4043,15 @@
         <w:pStyle w:val="EsriBullet"/>
       </w:pPr>
       <w:r>
-        <w:t>"routesTableDefaultSortDescending”</w:t>
+        <w:t>"</w:t>
+      </w:r>
+      <w:proofErr w:type="spellStart"/>
+      <w:r>
+        <w:t>routesTableDefaultSortDescending</w:t>
+      </w:r>
+      <w:proofErr w:type="spellEnd"/>
+      <w:r>
+        <w:t>”</w:t>
       </w:r>
     </w:p>
     <w:p>
@@ -3571,7 +4074,15 @@
         <w:pStyle w:val="EsriBullet"/>
       </w:pPr>
       <w:r>
-        <w:t>"collectionsTableDefaultSortField”</w:t>
+        <w:t>"</w:t>
+      </w:r>
+      <w:proofErr w:type="spellStart"/>
+      <w:r>
+        <w:t>collectionsTableDefaultSortField</w:t>
+      </w:r>
+      <w:proofErr w:type="spellEnd"/>
+      <w:r>
+        <w:t>”</w:t>
       </w:r>
     </w:p>
     <w:p>
@@ -3591,7 +4102,15 @@
         <w:pStyle w:val="EsriBullet"/>
       </w:pPr>
       <w:r>
-        <w:t>"collectionsTableDefaultSortDescending”</w:t>
+        <w:t>"</w:t>
+      </w:r>
+      <w:proofErr w:type="spellStart"/>
+      <w:r>
+        <w:t>collectionsTableDefaultSortDescending</w:t>
+      </w:r>
+      <w:proofErr w:type="spellEnd"/>
+      <w:r>
+        <w:t>”</w:t>
       </w:r>
     </w:p>
     <w:p>
@@ -3614,7 +4133,15 @@
         <w:pStyle w:val="EsriBullet"/>
       </w:pPr>
       <w:r>
-        <w:t>"unassignedOrdersAssignmentRules"</w:t>
+        <w:t>"</w:t>
+      </w:r>
+      <w:proofErr w:type="spellStart"/>
+      <w:r>
+        <w:t>unassignedOrdersAssignmentRules</w:t>
+      </w:r>
+      <w:proofErr w:type="spellEnd"/>
+      <w:r>
+        <w:t>"</w:t>
       </w:r>
     </w:p>
     <w:p>
@@ -3646,7 +4173,15 @@
         <w:pStyle w:val="EsriBullet"/>
       </w:pPr>
       <w:r>
-        <w:t>"assignedOrdersAssignmentRules"</w:t>
+        <w:t>"</w:t>
+      </w:r>
+      <w:proofErr w:type="spellStart"/>
+      <w:r>
+        <w:t>assignedOrdersAssignmentRules</w:t>
+      </w:r>
+      <w:proofErr w:type="spellEnd"/>
+      <w:r>
+        <w:t>"</w:t>
       </w:r>
     </w:p>
     <w:p>
@@ -3711,7 +4246,7 @@
       <w:pPr>
         <w:pStyle w:val="EsriHeading2"/>
       </w:pPr>
-      <w:bookmarkStart w:id="9" w:name="_Toc170722926"/>
+      <w:bookmarkStart w:id="9" w:name="_Toc171683399"/>
       <w:r>
         <w:lastRenderedPageBreak/>
         <w:t>Solve Modes</w:t>
@@ -3741,12 +4276,14 @@
         </w:rPr>
         <w:t>“</w:t>
       </w:r>
+      <w:proofErr w:type="spellStart"/>
       <w:r>
         <w:rPr>
           <w:rFonts w:cs="Times New Roman"/>
         </w:rPr>
         <w:t>primarySolveMode</w:t>
       </w:r>
+      <w:proofErr w:type="spellEnd"/>
       <w:r>
         <w:rPr>
           <w:rFonts w:cs="Times New Roman"/>
@@ -3787,7 +4324,21 @@
         <w:rPr>
           <w:rFonts w:cs="Times New Roman"/>
         </w:rPr>
-        <w:t xml:space="preserve">By default it is blank. This will </w:t>
+        <w:t xml:space="preserve">By </w:t>
+      </w:r>
+      <w:proofErr w:type="gramStart"/>
+      <w:r>
+        <w:rPr>
+          <w:rFonts w:cs="Times New Roman"/>
+        </w:rPr>
+        <w:t>default</w:t>
+      </w:r>
+      <w:proofErr w:type="gramEnd"/>
+      <w:r>
+        <w:rPr>
+          <w:rFonts w:cs="Times New Roman"/>
+        </w:rPr>
+        <w:t xml:space="preserve"> it is blank. This will </w:t>
       </w:r>
       <w:r>
         <w:rPr>
@@ -3885,6 +4436,7 @@
           <w:rFonts w:cs="Times New Roman"/>
         </w:rPr>
       </w:pPr>
+      <w:proofErr w:type="spellStart"/>
       <w:r>
         <w:rPr>
           <w:rFonts w:cs="Times New Roman"/>
@@ -3909,6 +4461,7 @@
         </w:rPr>
         <w:t>outes</w:t>
       </w:r>
+      <w:proofErr w:type="spellEnd"/>
     </w:p>
     <w:p>
       <w:pPr>
@@ -3921,6 +4474,7 @@
           <w:rFonts w:cs="Times New Roman"/>
         </w:rPr>
       </w:pPr>
+      <w:proofErr w:type="spellStart"/>
       <w:r>
         <w:rPr>
           <w:rFonts w:cs="Times New Roman"/>
@@ -3951,6 +4505,7 @@
         </w:rPr>
         <w:t>_orders</w:t>
       </w:r>
+      <w:proofErr w:type="spellEnd"/>
     </w:p>
     <w:p>
       <w:pPr>
@@ -3963,6 +4518,7 @@
           <w:rFonts w:cs="Times New Roman"/>
         </w:rPr>
       </w:pPr>
+      <w:proofErr w:type="spellStart"/>
       <w:r>
         <w:rPr>
           <w:rFonts w:cs="Times New Roman"/>
@@ -3987,6 +4543,7 @@
         </w:rPr>
         <w:t>outes</w:t>
       </w:r>
+      <w:proofErr w:type="spellEnd"/>
     </w:p>
     <w:p>
       <w:pPr>
@@ -3999,6 +4556,7 @@
           <w:rFonts w:cs="Times New Roman"/>
         </w:rPr>
       </w:pPr>
+      <w:proofErr w:type="spellStart"/>
       <w:r>
         <w:rPr>
           <w:rFonts w:cs="Times New Roman"/>
@@ -4023,6 +4581,7 @@
         </w:rPr>
         <w:t>outes</w:t>
       </w:r>
+      <w:proofErr w:type="spellEnd"/>
     </w:p>
     <w:p>
       <w:pPr>
@@ -4039,7 +4598,21 @@
         <w:rPr>
           <w:rFonts w:cs="Times New Roman"/>
         </w:rPr>
-        <w:t>“useSolveModes”</w:t>
+        <w:t>“</w:t>
+      </w:r>
+      <w:proofErr w:type="spellStart"/>
+      <w:r>
+        <w:rPr>
+          <w:rFonts w:cs="Times New Roman"/>
+        </w:rPr>
+        <w:t>useSolveModes</w:t>
+      </w:r>
+      <w:proofErr w:type="spellEnd"/>
+      <w:r>
+        <w:rPr>
+          <w:rFonts w:cs="Times New Roman"/>
+        </w:rPr>
+        <w:t>”</w:t>
       </w:r>
     </w:p>
     <w:p>
@@ -4071,12 +4644,14 @@
           <w:rFonts w:cs="Times New Roman"/>
         </w:rPr>
       </w:pPr>
+      <w:proofErr w:type="spellStart"/>
       <w:r>
         <w:rPr>
           <w:rFonts w:cs="Times New Roman"/>
         </w:rPr>
         <w:t>showOptimizeRoutes</w:t>
       </w:r>
+      <w:proofErr w:type="spellEnd"/>
     </w:p>
     <w:p>
       <w:pPr>
@@ -4137,12 +4712,14 @@
           <w:rFonts w:cs="Times New Roman"/>
         </w:rPr>
       </w:pPr>
+      <w:proofErr w:type="spellStart"/>
       <w:r>
         <w:rPr>
           <w:rFonts w:cs="Times New Roman"/>
         </w:rPr>
         <w:t>showOptimizeAssigned</w:t>
       </w:r>
+      <w:proofErr w:type="spellEnd"/>
     </w:p>
     <w:p>
       <w:pPr>
@@ -4177,7 +4754,21 @@
         <w:rPr>
           <w:rFonts w:cs="Times New Roman"/>
         </w:rPr>
-        <w:t>This mode sends only the orders already assigned to routes to the VRP. If a subset of routes is selected, only orders on those routes are sent. No unassigned orders are included with the solve.</w:t>
+        <w:t xml:space="preserve">This mode sends only the orders already assigned to routes to the VRP. If a subset of routes is selected, only orders on those routes are sent. No unassigned orders are included with the </w:t>
+      </w:r>
+      <w:proofErr w:type="gramStart"/>
+      <w:r>
+        <w:rPr>
+          <w:rFonts w:cs="Times New Roman"/>
+        </w:rPr>
+        <w:t>solve</w:t>
+      </w:r>
+      <w:proofErr w:type="gramEnd"/>
+      <w:r>
+        <w:rPr>
+          <w:rFonts w:cs="Times New Roman"/>
+        </w:rPr>
+        <w:t>.</w:t>
       </w:r>
     </w:p>
     <w:p>
@@ -4191,12 +4782,14 @@
           <w:rFonts w:cs="Times New Roman"/>
         </w:rPr>
       </w:pPr>
+      <w:proofErr w:type="spellStart"/>
       <w:r>
         <w:rPr>
           <w:rFonts w:cs="Times New Roman"/>
         </w:rPr>
         <w:t>showResequenceRoutes</w:t>
       </w:r>
+      <w:proofErr w:type="spellEnd"/>
     </w:p>
     <w:p>
       <w:pPr>
@@ -4213,7 +4806,21 @@
         <w:rPr>
           <w:rFonts w:cs="Times New Roman"/>
         </w:rPr>
-        <w:t>Exposes the “Resequence Routes” solve mode option in the Run Route Optimization dropdown menu.</w:t>
+        <w:t>Exposes the “</w:t>
+      </w:r>
+      <w:proofErr w:type="spellStart"/>
+      <w:r>
+        <w:rPr>
+          <w:rFonts w:cs="Times New Roman"/>
+        </w:rPr>
+        <w:t>Resequence</w:t>
+      </w:r>
+      <w:proofErr w:type="spellEnd"/>
+      <w:r>
+        <w:rPr>
+          <w:rFonts w:cs="Times New Roman"/>
+        </w:rPr>
+        <w:t xml:space="preserve"> Routes” solve mode option in the Run Route Optimization dropdown menu.</w:t>
       </w:r>
     </w:p>
     <w:p>
@@ -4231,7 +4838,21 @@
         <w:rPr>
           <w:rFonts w:cs="Times New Roman"/>
         </w:rPr>
-        <w:t>This mode sends only orders already assigned to routes to the VRP and treats them all as if their Assignment Rule = Preserve Route. If a subset of routes is selected, only orders on those routes are sent. No unassigned orders are included with the solve. The Assignment Rule adjustment is virtual, no values are changed in the Plan.</w:t>
+        <w:t xml:space="preserve">This mode sends only orders already assigned to routes to the VRP and treats them all as if their Assignment Rule = Preserve Route. If a subset of routes is selected, only orders on those routes are sent. No unassigned orders are included with the </w:t>
+      </w:r>
+      <w:proofErr w:type="gramStart"/>
+      <w:r>
+        <w:rPr>
+          <w:rFonts w:cs="Times New Roman"/>
+        </w:rPr>
+        <w:t>solve</w:t>
+      </w:r>
+      <w:proofErr w:type="gramEnd"/>
+      <w:r>
+        <w:rPr>
+          <w:rFonts w:cs="Times New Roman"/>
+        </w:rPr>
+        <w:t>. The Assignment Rule adjustment is virtual, no values are changed in the Plan.</w:t>
       </w:r>
     </w:p>
     <w:p>
@@ -4245,12 +4866,14 @@
           <w:rFonts w:cs="Times New Roman"/>
         </w:rPr>
       </w:pPr>
+      <w:proofErr w:type="spellStart"/>
       <w:r>
         <w:rPr>
           <w:rFonts w:cs="Times New Roman"/>
         </w:rPr>
         <w:t>showValidateRoutes</w:t>
       </w:r>
+      <w:proofErr w:type="spellEnd"/>
     </w:p>
     <w:p>
       <w:pPr>
@@ -4286,7 +4909,21 @@
           <w:rFonts w:cs="Times New Roman"/>
         </w:rPr>
         <w:lastRenderedPageBreak/>
-        <w:t>This mode sends only orders already assigned to routes to the VRP and treats them all as if their Assignment Rule = Preserve Route and Relative Sequence. If a subset of routes is selected, only orders on those routes are sent. No unassigned orders are included with the solve. The Assignment Rule adjustment is virtual, no values are changed in the Plan.</w:t>
+        <w:t xml:space="preserve">This mode sends only orders already assigned to routes to the VRP and treats them all as if their Assignment Rule = Preserve Route and Relative Sequence. If a subset of routes is selected, only orders on those routes are sent. No unassigned orders are included with the </w:t>
+      </w:r>
+      <w:proofErr w:type="gramStart"/>
+      <w:r>
+        <w:rPr>
+          <w:rFonts w:cs="Times New Roman"/>
+        </w:rPr>
+        <w:t>solve</w:t>
+      </w:r>
+      <w:proofErr w:type="gramEnd"/>
+      <w:r>
+        <w:rPr>
+          <w:rFonts w:cs="Times New Roman"/>
+        </w:rPr>
+        <w:t>. The Assignment Rule adjustment is virtual, no values are changed in the Plan.</w:t>
       </w:r>
     </w:p>
     <w:p>
@@ -4327,11 +4964,21 @@
         </w:rPr>
         <w:t>“</w:t>
       </w:r>
-      <w:r>
-        <w:rPr>
-          <w:rFonts w:cs="Times New Roman"/>
-        </w:rPr>
-        <w:t>resequence routes”</w:t>
+      <w:proofErr w:type="spellStart"/>
+      <w:proofErr w:type="gramStart"/>
+      <w:r>
+        <w:rPr>
+          <w:rFonts w:cs="Times New Roman"/>
+        </w:rPr>
+        <w:t>resequence</w:t>
+      </w:r>
+      <w:proofErr w:type="spellEnd"/>
+      <w:proofErr w:type="gramEnd"/>
+      <w:r>
+        <w:rPr>
+          <w:rFonts w:cs="Times New Roman"/>
+        </w:rPr>
+        <w:t xml:space="preserve"> routes”</w:t>
       </w:r>
     </w:p>
     <w:p>
@@ -4349,7 +4996,21 @@
         <w:rPr>
           <w:rFonts w:cs="Times New Roman"/>
         </w:rPr>
-        <w:t>Exposes the “Resequence Routes” solve mode option in the Run Route Optimization dropdown menu.</w:t>
+        <w:t>Exposes the “</w:t>
+      </w:r>
+      <w:proofErr w:type="spellStart"/>
+      <w:r>
+        <w:rPr>
+          <w:rFonts w:cs="Times New Roman"/>
+        </w:rPr>
+        <w:t>Resequence</w:t>
+      </w:r>
+      <w:proofErr w:type="spellEnd"/>
+      <w:r>
+        <w:rPr>
+          <w:rFonts w:cs="Times New Roman"/>
+        </w:rPr>
+        <w:t xml:space="preserve"> Routes” solve mode option in the Run Route Optimization dropdown menu.</w:t>
       </w:r>
     </w:p>
     <w:p>
@@ -4367,7 +5028,21 @@
         <w:rPr>
           <w:rFonts w:cs="Times New Roman"/>
         </w:rPr>
-        <w:t>This mode sends only orders already assigned to routes to the VRP and treats them all as if their Assignment Rule = Preserve Route. If a subset of routes is selected, only orders on those routes are sent. No unassigned orders are included with the solve. The Assignment Rule adjustment is virtual, no values are changed in the Plan.</w:t>
+        <w:t xml:space="preserve">This mode sends only orders already assigned to routes to the VRP and treats them all as if their Assignment Rule = Preserve Route. If a subset of routes is selected, only orders on those routes are sent. No unassigned orders are included with the </w:t>
+      </w:r>
+      <w:proofErr w:type="gramStart"/>
+      <w:r>
+        <w:rPr>
+          <w:rFonts w:cs="Times New Roman"/>
+        </w:rPr>
+        <w:t>solve</w:t>
+      </w:r>
+      <w:proofErr w:type="gramEnd"/>
+      <w:r>
+        <w:rPr>
+          <w:rFonts w:cs="Times New Roman"/>
+        </w:rPr>
+        <w:t>. The Assignment Rule adjustment is virtual, no values are changed in the Plan.</w:t>
       </w:r>
     </w:p>
     <w:p>
@@ -4385,7 +5060,21 @@
         <w:rPr>
           <w:rFonts w:cs="Times New Roman"/>
         </w:rPr>
-        <w:t>“validate routes”</w:t>
+        <w:t>“</w:t>
+      </w:r>
+      <w:proofErr w:type="gramStart"/>
+      <w:r>
+        <w:rPr>
+          <w:rFonts w:cs="Times New Roman"/>
+        </w:rPr>
+        <w:t>validate</w:t>
+      </w:r>
+      <w:proofErr w:type="gramEnd"/>
+      <w:r>
+        <w:rPr>
+          <w:rFonts w:cs="Times New Roman"/>
+        </w:rPr>
+        <w:t xml:space="preserve"> routes”</w:t>
       </w:r>
     </w:p>
     <w:p>
@@ -4421,7 +5110,21 @@
         <w:rPr>
           <w:rFonts w:cs="Times New Roman"/>
         </w:rPr>
-        <w:t>This mode sends only orders already assigned to routes to the VRP and treats them all as if their Assignment Rule = Preserve Route and Relative Sequence. If a subset of routes is selected, only orders on those routes are sent. No unassigned orders are included with the solve. The Assignment Rule adjustment is virtual, no values are changed in the Plan.</w:t>
+        <w:t xml:space="preserve">This mode sends only orders already assigned to routes to the VRP and treats them all as if their Assignment Rule = Preserve Route and Relative Sequence. If a subset of routes is selected, only orders on those routes are sent. No unassigned orders are included with the </w:t>
+      </w:r>
+      <w:proofErr w:type="gramStart"/>
+      <w:r>
+        <w:rPr>
+          <w:rFonts w:cs="Times New Roman"/>
+        </w:rPr>
+        <w:t>solve</w:t>
+      </w:r>
+      <w:proofErr w:type="gramEnd"/>
+      <w:r>
+        <w:rPr>
+          <w:rFonts w:cs="Times New Roman"/>
+        </w:rPr>
+        <w:t>. The Assignment Rule adjustment is virtual, no values are changed in the Plan.</w:t>
       </w:r>
     </w:p>
     <w:p>
@@ -4433,10 +5136,431 @@
         </w:rPr>
       </w:pPr>
     </w:p>
-    <w:p/>
+    <w:p>
+      <w:pPr>
+        <w:pStyle w:val="EsriHeading2"/>
+      </w:pPr>
+      <w:bookmarkStart w:id="10" w:name="_Toc171683400"/>
+      <w:r>
+        <w:t>Selection Highlight</w:t>
+      </w:r>
+      <w:bookmarkEnd w:id="10"/>
+    </w:p>
+    <w:p>
+      <w:r>
+        <w:t>Parameters allow for changing the properties of the selection color and opacity for both Routes and Orders.</w:t>
+      </w:r>
+    </w:p>
+    <w:p>
+      <w:pPr>
+        <w:jc w:val="center"/>
+      </w:pPr>
+      <w:r>
+        <w:rPr>
+          <w:noProof/>
+        </w:rPr>
+        <w:drawing>
+          <wp:inline distT="0" distB="0" distL="0" distR="0" wp14:anchorId="2A9BE317" wp14:editId="3132C2D6">
+            <wp:extent cx="2609524" cy="1514286"/>
+            <wp:effectExtent l="152400" t="152400" r="362585" b="353060"/>
+            <wp:docPr id="250933059" name="Picture 1" descr="A screenshot of a computer code&#10;&#10;Description automatically generated"/>
+            <wp:cNvGraphicFramePr>
+              <a:graphicFrameLocks xmlns:a="http://schemas.openxmlformats.org/drawingml/2006/main" noChangeAspect="1"/>
+            </wp:cNvGraphicFramePr>
+            <a:graphic xmlns:a="http://schemas.openxmlformats.org/drawingml/2006/main">
+              <a:graphicData uri="http://schemas.openxmlformats.org/drawingml/2006/picture">
+                <pic:pic xmlns:pic="http://schemas.openxmlformats.org/drawingml/2006/picture">
+                  <pic:nvPicPr>
+                    <pic:cNvPr id="250933059" name="Picture 1" descr="A screenshot of a computer code&#10;&#10;Description automatically generated"/>
+                    <pic:cNvPicPr/>
+                  </pic:nvPicPr>
+                  <pic:blipFill>
+                    <a:blip r:embed="rId15"/>
+                    <a:stretch>
+                      <a:fillRect/>
+                    </a:stretch>
+                  </pic:blipFill>
+                  <pic:spPr>
+                    <a:xfrm>
+                      <a:off x="0" y="0"/>
+                      <a:ext cx="2609524" cy="1514286"/>
+                    </a:xfrm>
+                    <a:prstGeom prst="rect">
+                      <a:avLst/>
+                    </a:prstGeom>
+                    <a:ln>
+                      <a:noFill/>
+                    </a:ln>
+                    <a:effectLst>
+                      <a:outerShdw blurRad="292100" dist="139700" dir="2700000" algn="tl" rotWithShape="0">
+                        <a:srgbClr val="333333">
+                          <a:alpha val="65000"/>
+                        </a:srgbClr>
+                      </a:outerShdw>
+                    </a:effectLst>
+                  </pic:spPr>
+                </pic:pic>
+              </a:graphicData>
+            </a:graphic>
+          </wp:inline>
+        </w:drawing>
+      </w:r>
+    </w:p>
+    <w:p>
+      <w:pPr>
+        <w:pStyle w:val="ListParagraph"/>
+        <w:numPr>
+          <w:ilvl w:val="0"/>
+          <w:numId w:val="21"/>
+        </w:numPr>
+        <w:rPr>
+          <w:rFonts w:cs="Times New Roman"/>
+        </w:rPr>
+      </w:pPr>
+      <w:r>
+        <w:rPr>
+          <w:rFonts w:cs="Times New Roman"/>
+        </w:rPr>
+        <w:t>“</w:t>
+      </w:r>
+      <w:proofErr w:type="gramStart"/>
+      <w:r>
+        <w:rPr>
+          <w:rFonts w:cs="Times New Roman"/>
+        </w:rPr>
+        <w:t>route</w:t>
+      </w:r>
+      <w:proofErr w:type="gramEnd"/>
+      <w:r>
+        <w:rPr>
+          <w:rFonts w:cs="Times New Roman"/>
+        </w:rPr>
+        <w:t xml:space="preserve"> </w:t>
+      </w:r>
+      <w:proofErr w:type="spellStart"/>
+      <w:r>
+        <w:rPr>
+          <w:rFonts w:cs="Times New Roman"/>
+        </w:rPr>
+        <w:t>HighlightOptions</w:t>
+      </w:r>
+      <w:proofErr w:type="spellEnd"/>
+      <w:r>
+        <w:rPr>
+          <w:rFonts w:cs="Times New Roman"/>
+        </w:rPr>
+        <w:t>”</w:t>
+      </w:r>
+    </w:p>
+    <w:p>
+      <w:pPr>
+        <w:pStyle w:val="ListParagraph"/>
+        <w:numPr>
+          <w:ilvl w:val="1"/>
+          <w:numId w:val="21"/>
+        </w:numPr>
+        <w:rPr>
+          <w:rFonts w:cs="Times New Roman"/>
+        </w:rPr>
+      </w:pPr>
+      <w:r>
+        <w:rPr>
+          <w:rFonts w:cs="Times New Roman"/>
+        </w:rPr>
+        <w:t>Controls properties on route lines.</w:t>
+      </w:r>
+    </w:p>
+    <w:p>
+      <w:pPr>
+        <w:pStyle w:val="ListParagraph"/>
+        <w:numPr>
+          <w:ilvl w:val="0"/>
+          <w:numId w:val="21"/>
+        </w:numPr>
+        <w:rPr>
+          <w:rFonts w:cs="Times New Roman"/>
+        </w:rPr>
+      </w:pPr>
+      <w:r>
+        <w:rPr>
+          <w:rFonts w:cs="Times New Roman"/>
+        </w:rPr>
+        <w:t>“</w:t>
+      </w:r>
+      <w:proofErr w:type="spellStart"/>
+      <w:r>
+        <w:rPr>
+          <w:rFonts w:cs="Times New Roman"/>
+        </w:rPr>
+        <w:t>orderHighlightOptions</w:t>
+      </w:r>
+      <w:proofErr w:type="spellEnd"/>
+      <w:r>
+        <w:rPr>
+          <w:rFonts w:cs="Times New Roman"/>
+        </w:rPr>
+        <w:t>”</w:t>
+      </w:r>
+    </w:p>
+    <w:p>
+      <w:pPr>
+        <w:pStyle w:val="ListParagraph"/>
+        <w:numPr>
+          <w:ilvl w:val="1"/>
+          <w:numId w:val="21"/>
+        </w:numPr>
+        <w:rPr>
+          <w:rFonts w:cs="Times New Roman"/>
+        </w:rPr>
+      </w:pPr>
+      <w:r>
+        <w:rPr>
+          <w:rFonts w:cs="Times New Roman"/>
+        </w:rPr>
+        <w:lastRenderedPageBreak/>
+        <w:t>Controls properties on order points.</w:t>
+      </w:r>
+    </w:p>
+    <w:p>
+      <w:pPr>
+        <w:pStyle w:val="ListParagraph"/>
+        <w:numPr>
+          <w:ilvl w:val="0"/>
+          <w:numId w:val="21"/>
+        </w:numPr>
+        <w:rPr>
+          <w:rFonts w:cs="Times New Roman"/>
+        </w:rPr>
+      </w:pPr>
+      <w:r>
+        <w:rPr>
+          <w:rFonts w:cs="Times New Roman"/>
+        </w:rPr>
+        <w:t>“</w:t>
+      </w:r>
+      <w:proofErr w:type="spellStart"/>
+      <w:r>
+        <w:rPr>
+          <w:rFonts w:cs="Times New Roman"/>
+        </w:rPr>
+        <w:t>fillOpacity</w:t>
+      </w:r>
+      <w:proofErr w:type="spellEnd"/>
+      <w:r>
+        <w:rPr>
+          <w:rFonts w:cs="Times New Roman"/>
+        </w:rPr>
+        <w:t>”</w:t>
+      </w:r>
+    </w:p>
+    <w:p>
+      <w:pPr>
+        <w:pStyle w:val="ListParagraph"/>
+        <w:numPr>
+          <w:ilvl w:val="1"/>
+          <w:numId w:val="21"/>
+        </w:numPr>
+        <w:rPr>
+          <w:rFonts w:cs="Times New Roman"/>
+        </w:rPr>
+      </w:pPr>
+      <w:r>
+        <w:rPr>
+          <w:rFonts w:cs="Times New Roman"/>
+        </w:rPr>
+        <w:t xml:space="preserve">The opacity of the fill (area within the halo). This will be multiplied with the opacity specified in color. </w:t>
+      </w:r>
+    </w:p>
+    <w:p>
+      <w:pPr>
+        <w:pStyle w:val="ListParagraph"/>
+        <w:numPr>
+          <w:ilvl w:val="1"/>
+          <w:numId w:val="21"/>
+        </w:numPr>
+        <w:rPr>
+          <w:rFonts w:cs="Times New Roman"/>
+        </w:rPr>
+      </w:pPr>
+      <w:r>
+        <w:rPr>
+          <w:rFonts w:cs="Times New Roman"/>
+        </w:rPr>
+        <w:t>Valid values 0-1.</w:t>
+      </w:r>
+    </w:p>
+    <w:p>
+      <w:pPr>
+        <w:pStyle w:val="ListParagraph"/>
+        <w:numPr>
+          <w:ilvl w:val="0"/>
+          <w:numId w:val="21"/>
+        </w:numPr>
+        <w:rPr>
+          <w:rFonts w:cs="Times New Roman"/>
+        </w:rPr>
+      </w:pPr>
+      <w:r>
+        <w:rPr>
+          <w:rFonts w:cs="Times New Roman"/>
+        </w:rPr>
+        <w:t>“</w:t>
+      </w:r>
+      <w:proofErr w:type="spellStart"/>
+      <w:r>
+        <w:rPr>
+          <w:rFonts w:cs="Times New Roman"/>
+        </w:rPr>
+        <w:t>haloOpacity</w:t>
+      </w:r>
+      <w:proofErr w:type="spellEnd"/>
+      <w:r>
+        <w:rPr>
+          <w:rFonts w:cs="Times New Roman"/>
+        </w:rPr>
+        <w:t>”</w:t>
+      </w:r>
+    </w:p>
+    <w:p>
+      <w:pPr>
+        <w:pStyle w:val="ListParagraph"/>
+        <w:numPr>
+          <w:ilvl w:val="1"/>
+          <w:numId w:val="21"/>
+        </w:numPr>
+        <w:rPr>
+          <w:rFonts w:cs="Times New Roman"/>
+        </w:rPr>
+      </w:pPr>
+      <w:r>
+        <w:rPr>
+          <w:rFonts w:cs="Times New Roman"/>
+        </w:rPr>
+        <w:t>The opacity of the highlight halo. This will be multiplied with any opacity specified in</w:t>
+      </w:r>
+      <w:r>
+        <w:rPr>
+          <w:rFonts w:cs="Times New Roman"/>
+        </w:rPr>
+        <w:t xml:space="preserve"> color.</w:t>
+      </w:r>
+    </w:p>
+    <w:p>
+      <w:pPr>
+        <w:pStyle w:val="ListParagraph"/>
+        <w:numPr>
+          <w:ilvl w:val="1"/>
+          <w:numId w:val="21"/>
+        </w:numPr>
+        <w:rPr>
+          <w:rFonts w:cs="Times New Roman"/>
+        </w:rPr>
+      </w:pPr>
+      <w:r>
+        <w:rPr>
+          <w:rFonts w:cs="Times New Roman"/>
+        </w:rPr>
+        <w:t>Valid values 0-1.</w:t>
+      </w:r>
+    </w:p>
+    <w:p>
+      <w:pPr>
+        <w:pStyle w:val="ListParagraph"/>
+        <w:numPr>
+          <w:ilvl w:val="0"/>
+          <w:numId w:val="21"/>
+        </w:numPr>
+        <w:rPr>
+          <w:rFonts w:cs="Times New Roman"/>
+        </w:rPr>
+      </w:pPr>
+      <w:r>
+        <w:rPr>
+          <w:rFonts w:cs="Times New Roman"/>
+        </w:rPr>
+        <w:t>“color”</w:t>
+      </w:r>
+    </w:p>
+    <w:p>
+      <w:pPr>
+        <w:pStyle w:val="ListParagraph"/>
+        <w:numPr>
+          <w:ilvl w:val="1"/>
+          <w:numId w:val="21"/>
+        </w:numPr>
+        <w:rPr>
+          <w:rFonts w:cs="Times New Roman"/>
+        </w:rPr>
+      </w:pPr>
+      <w:r>
+        <w:rPr>
+          <w:rFonts w:cs="Times New Roman"/>
+        </w:rPr>
+        <w:t xml:space="preserve">First 3 values </w:t>
+      </w:r>
+      <w:proofErr w:type="gramStart"/>
+      <w:r>
+        <w:rPr>
+          <w:rFonts w:cs="Times New Roman"/>
+        </w:rPr>
+        <w:t>sets</w:t>
+      </w:r>
+      <w:proofErr w:type="gramEnd"/>
+      <w:r>
+        <w:rPr>
+          <w:rFonts w:cs="Times New Roman"/>
+        </w:rPr>
+        <w:t xml:space="preserve"> RGB color code.</w:t>
+      </w:r>
+    </w:p>
+    <w:p>
+      <w:pPr>
+        <w:pStyle w:val="ListParagraph"/>
+        <w:numPr>
+          <w:ilvl w:val="1"/>
+          <w:numId w:val="21"/>
+        </w:numPr>
+        <w:rPr>
+          <w:rFonts w:cs="Times New Roman"/>
+        </w:rPr>
+      </w:pPr>
+      <w:r>
+        <w:rPr>
+          <w:rFonts w:cs="Times New Roman"/>
+        </w:rPr>
+        <w:t>Fourth is transparency value that Opacity is multiplied by.</w:t>
+      </w:r>
+      <w:r>
+        <w:rPr>
+          <w:rFonts w:cs="Times New Roman"/>
+        </w:rPr>
+        <w:t xml:space="preserve"> Recommend </w:t>
+      </w:r>
+      <w:proofErr w:type="gramStart"/>
+      <w:r>
+        <w:rPr>
+          <w:rFonts w:cs="Times New Roman"/>
+        </w:rPr>
+        <w:t>to leave</w:t>
+      </w:r>
+      <w:proofErr w:type="gramEnd"/>
+      <w:r>
+        <w:rPr>
+          <w:rFonts w:cs="Times New Roman"/>
+        </w:rPr>
+        <w:t xml:space="preserve"> at 1 and change only the Opacity values.</w:t>
+      </w:r>
+    </w:p>
     <w:p>
       <w:pPr>
         <w:spacing w:before="0" w:after="200"/>
+      </w:pPr>
+    </w:p>
+    <w:p>
+      <w:pPr>
+        <w:pStyle w:val="ListParagraph"/>
+        <w:spacing w:before="0" w:after="200"/>
+        <w:ind w:left="3600"/>
         <w:rPr>
           <w:rFonts w:ascii="Arial" w:eastAsiaTheme="majorEastAsia" w:hAnsi="Arial" w:cs="Arial"/>
           <w:b/>
@@ -4454,25 +5578,32 @@
       <w:pPr>
         <w:pStyle w:val="EsriHeading1"/>
       </w:pPr>
-      <w:bookmarkStart w:id="10" w:name="_Toc170722927"/>
+      <w:bookmarkStart w:id="11" w:name="_Toc171683401"/>
+      <w:proofErr w:type="spellStart"/>
       <w:r>
         <w:lastRenderedPageBreak/>
-        <w:t>Config_data.json</w:t>
-      </w:r>
-      <w:bookmarkEnd w:id="10"/>
+        <w:t>Config_</w:t>
+      </w:r>
+      <w:proofErr w:type="gramStart"/>
+      <w:r>
+        <w:t>data.json</w:t>
+      </w:r>
+      <w:bookmarkEnd w:id="11"/>
+      <w:proofErr w:type="spellEnd"/>
+      <w:proofErr w:type="gramEnd"/>
     </w:p>
     <w:p>
       <w:pPr>
         <w:pStyle w:val="EsriHeading2"/>
       </w:pPr>
-      <w:bookmarkStart w:id="11" w:name="_Toc170722928"/>
+      <w:bookmarkStart w:id="12" w:name="_Toc171683402"/>
       <w:r>
         <w:t>Tables</w:t>
       </w:r>
       <w:r>
         <w:t xml:space="preserve"> and Fields</w:t>
       </w:r>
-      <w:bookmarkEnd w:id="11"/>
+      <w:bookmarkEnd w:id="12"/>
     </w:p>
     <w:p>
       <w:r>
@@ -4494,7 +5625,15 @@
         </w:numPr>
       </w:pPr>
       <w:r>
-        <w:t xml:space="preserve">"planTableFields" </w:t>
+        <w:t>"</w:t>
+      </w:r>
+      <w:proofErr w:type="spellStart"/>
+      <w:r>
+        <w:t>planTableFields</w:t>
+      </w:r>
+      <w:proofErr w:type="spellEnd"/>
+      <w:r>
+        <w:t xml:space="preserve">" </w:t>
       </w:r>
     </w:p>
     <w:p>
@@ -4517,9 +5656,11 @@
       <w:r>
         <w:t xml:space="preserve">for the </w:t>
       </w:r>
+      <w:proofErr w:type="gramStart"/>
       <w:r>
         <w:t>All Plans</w:t>
       </w:r>
+      <w:proofErr w:type="gramEnd"/>
       <w:r>
         <w:t xml:space="preserve"> table</w:t>
       </w:r>
@@ -4621,15 +5762,23 @@
       <w:pPr>
         <w:pStyle w:val="EsriHeading2"/>
       </w:pPr>
-      <w:bookmarkStart w:id="12" w:name="_Toc170722929"/>
+      <w:bookmarkStart w:id="13" w:name="_Toc171683403"/>
       <w:r>
         <w:t>Name, Alias, and Width</w:t>
       </w:r>
-      <w:bookmarkEnd w:id="12"/>
-    </w:p>
-    <w:p>
-      <w:r>
-        <w:t>These are basic configuration for each field.</w:t>
+      <w:bookmarkEnd w:id="13"/>
+    </w:p>
+    <w:p>
+      <w:r>
+        <w:t xml:space="preserve">These are basic </w:t>
+      </w:r>
+      <w:proofErr w:type="gramStart"/>
+      <w:r>
+        <w:t>configuration</w:t>
+      </w:r>
+      <w:proofErr w:type="gramEnd"/>
+      <w:r>
+        <w:t xml:space="preserve"> for each field.</w:t>
       </w:r>
     </w:p>
     <w:p>
@@ -4711,11 +5860,11 @@
       <w:pPr>
         <w:pStyle w:val="EsriHeading2"/>
       </w:pPr>
-      <w:bookmarkStart w:id="13" w:name="_Toc170722930"/>
+      <w:bookmarkStart w:id="14" w:name="_Toc171683404"/>
       <w:r>
         <w:t>Visibility</w:t>
       </w:r>
-      <w:bookmarkEnd w:id="13"/>
+      <w:bookmarkEnd w:id="14"/>
     </w:p>
     <w:p>
       <w:r>
@@ -4743,7 +5892,15 @@
         </w:numPr>
       </w:pPr>
       <w:r>
-        <w:t xml:space="preserve">When true, the field is turned off by default but the user can turn on </w:t>
+        <w:t xml:space="preserve">When true, the field is turned off by </w:t>
+      </w:r>
+      <w:proofErr w:type="gramStart"/>
+      <w:r>
+        <w:t>default</w:t>
+      </w:r>
+      <w:proofErr w:type="gramEnd"/>
+      <w:r>
+        <w:t xml:space="preserve"> but the user can turn on </w:t>
       </w:r>
       <w:r>
         <w:t>in the Hide/Show section</w:t>
@@ -4758,7 +5915,15 @@
         </w:numPr>
       </w:pPr>
       <w:r>
-        <w:t>“hiddenAlways”</w:t>
+        <w:t>“</w:t>
+      </w:r>
+      <w:proofErr w:type="spellStart"/>
+      <w:r>
+        <w:t>hiddenAlways</w:t>
+      </w:r>
+      <w:proofErr w:type="spellEnd"/>
+      <w:r>
+        <w:t>”</w:t>
       </w:r>
     </w:p>
     <w:p>
@@ -4780,12 +5945,12 @@
       <w:pPr>
         <w:pStyle w:val="EsriHeading2"/>
       </w:pPr>
-      <w:bookmarkStart w:id="14" w:name="_Toc170722931"/>
+      <w:bookmarkStart w:id="15" w:name="_Toc171683405"/>
       <w:r>
         <w:lastRenderedPageBreak/>
         <w:t>Sequence</w:t>
       </w:r>
-      <w:bookmarkEnd w:id="14"/>
+      <w:bookmarkEnd w:id="15"/>
     </w:p>
     <w:p>
       <w:r>
@@ -4796,11 +5961,11 @@
       <w:pPr>
         <w:pStyle w:val="EsriHeading2"/>
       </w:pPr>
-      <w:bookmarkStart w:id="15" w:name="_Toc170722932"/>
+      <w:bookmarkStart w:id="16" w:name="_Toc171683406"/>
       <w:r>
         <w:t>Editable</w:t>
       </w:r>
-      <w:bookmarkEnd w:id="15"/>
+      <w:bookmarkEnd w:id="16"/>
     </w:p>
     <w:p>
       <w:r>
@@ -4930,11 +6095,11 @@
       <w:pPr>
         <w:pStyle w:val="EsriHeading3"/>
       </w:pPr>
-      <w:bookmarkStart w:id="16" w:name="_Toc170722933"/>
+      <w:bookmarkStart w:id="17" w:name="_Toc171683407"/>
       <w:r>
         <w:t>Edit by Order Type</w:t>
       </w:r>
-      <w:bookmarkEnd w:id="16"/>
+      <w:bookmarkEnd w:id="17"/>
     </w:p>
     <w:p>
       <w:r>
@@ -5770,16 +6935,24 @@
       <w:pPr>
         <w:pStyle w:val="EsriHeading2"/>
       </w:pPr>
-      <w:bookmarkStart w:id="17" w:name="_Toc170722934"/>
+      <w:bookmarkStart w:id="18" w:name="_Toc171683408"/>
       <w:r>
         <w:lastRenderedPageBreak/>
         <w:t>Edit Location</w:t>
       </w:r>
-      <w:bookmarkEnd w:id="17"/>
-    </w:p>
-    <w:p>
-      <w:r>
-        <w:t xml:space="preserve">In the “orders” table, there is a unique field “_editLocation” that controls whether the </w:t>
+      <w:bookmarkEnd w:id="18"/>
+    </w:p>
+    <w:p>
+      <w:r>
+        <w:t>In the “orders” table, there is a unique field “_</w:t>
+      </w:r>
+      <w:proofErr w:type="spellStart"/>
+      <w:r>
+        <w:t>editLocation</w:t>
+      </w:r>
+      <w:proofErr w:type="spellEnd"/>
+      <w:r>
+        <w:t xml:space="preserve">” that controls whether the </w:t>
       </w:r>
       <w:r>
         <w:t>user can edit the physical location of an order point. And what type of edit can be made. Each type can be further divided by order type.</w:t>
@@ -5830,7 +7003,15 @@
         </w:numPr>
       </w:pPr>
       <w:r>
-        <w:t>If set to true, user will have option to choose from a list of locations and can select to move order to that point.</w:t>
+        <w:t xml:space="preserve">If set to true, </w:t>
+      </w:r>
+      <w:proofErr w:type="gramStart"/>
+      <w:r>
+        <w:t>user</w:t>
+      </w:r>
+      <w:proofErr w:type="gramEnd"/>
+      <w:r>
+        <w:t xml:space="preserve"> will have option to choose from a list of locations and can select to move order to that point.</w:t>
       </w:r>
     </w:p>
     <w:p>
@@ -5842,7 +7023,15 @@
         </w:numPr>
       </w:pPr>
       <w:r>
-        <w:t>The MDM_Locations feature service must also have points for the list to be populated.</w:t>
+        <w:t xml:space="preserve">The </w:t>
+      </w:r>
+      <w:proofErr w:type="spellStart"/>
+      <w:r>
+        <w:t>MDM_Locations</w:t>
+      </w:r>
+      <w:proofErr w:type="spellEnd"/>
+      <w:r>
+        <w:t xml:space="preserve"> feature service must also have points for the list to be populated.</w:t>
       </w:r>
     </w:p>
     <w:p/>
@@ -8337,15 +9526,31 @@
       <w:pPr>
         <w:pStyle w:val="EsriHeading2"/>
       </w:pPr>
-      <w:bookmarkStart w:id="18" w:name="_Toc170722935"/>
+      <w:bookmarkStart w:id="19" w:name="_Toc171683409"/>
       <w:r>
         <w:t>Type</w:t>
       </w:r>
-      <w:bookmarkEnd w:id="18"/>
-    </w:p>
-    <w:p>
-      <w:r>
-        <w:t>For fields, a type can be defined. If the type is not listed below, it is only reflecting the type in the feature service</w:t>
+      <w:bookmarkEnd w:id="19"/>
+    </w:p>
+    <w:p>
+      <w:r>
+        <w:t xml:space="preserve">For fields, a </w:t>
+      </w:r>
+      <w:proofErr w:type="gramStart"/>
+      <w:r>
+        <w:t>type</w:t>
+      </w:r>
+      <w:proofErr w:type="gramEnd"/>
+      <w:r>
+        <w:t xml:space="preserve"> can be defined. If the type is not listed below, </w:t>
+      </w:r>
+      <w:proofErr w:type="gramStart"/>
+      <w:r>
+        <w:t>it is</w:t>
+      </w:r>
+      <w:proofErr w:type="gramEnd"/>
+      <w:r>
+        <w:t xml:space="preserve"> only reflecting the type in the feature service</w:t>
       </w:r>
       <w:r>
         <w:t xml:space="preserve"> and is a placeholder for possible future functionality.</w:t>
@@ -8360,7 +9565,15 @@
         </w:numPr>
       </w:pPr>
       <w:r>
-        <w:t>“fieldTypeTime”</w:t>
+        <w:t>“</w:t>
+      </w:r>
+      <w:proofErr w:type="spellStart"/>
+      <w:r>
+        <w:t>fieldTypeTime</w:t>
+      </w:r>
+      <w:proofErr w:type="spellEnd"/>
+      <w:r>
+        <w:t>”</w:t>
       </w:r>
     </w:p>
     <w:p>
@@ -8372,10 +9585,26 @@
         </w:numPr>
       </w:pPr>
       <w:r>
-        <w:t xml:space="preserve">If field has this type, </w:t>
-      </w:r>
-      <w:r>
-        <w:t>Route Planner will convert to display in HH:MM or DD:HH:MM format.</w:t>
+        <w:t xml:space="preserve">If </w:t>
+      </w:r>
+      <w:proofErr w:type="gramStart"/>
+      <w:r>
+        <w:t>field</w:t>
+      </w:r>
+      <w:proofErr w:type="gramEnd"/>
+      <w:r>
+        <w:t xml:space="preserve"> has this type, </w:t>
+      </w:r>
+      <w:r>
+        <w:t xml:space="preserve">Route Planner will convert to display in HH:MM or </w:t>
+      </w:r>
+      <w:proofErr w:type="gramStart"/>
+      <w:r>
+        <w:t>DD:HH</w:t>
+      </w:r>
+      <w:proofErr w:type="gramEnd"/>
+      <w:r>
+        <w:t>:MM format.</w:t>
       </w:r>
     </w:p>
     <w:p>
@@ -8390,7 +9619,23 @@
         <w:t>Is</w:t>
       </w:r>
       <w:r>
-        <w:t xml:space="preserve"> used in conjunction with “timeUnits” and “displayDays” </w:t>
+        <w:t xml:space="preserve"> used in conjunction with “</w:t>
+      </w:r>
+      <w:proofErr w:type="spellStart"/>
+      <w:r>
+        <w:t>timeUnits</w:t>
+      </w:r>
+      <w:proofErr w:type="spellEnd"/>
+      <w:r>
+        <w:t>” and “</w:t>
+      </w:r>
+      <w:proofErr w:type="spellStart"/>
+      <w:r>
+        <w:t>displayDays</w:t>
+      </w:r>
+      <w:proofErr w:type="spellEnd"/>
+      <w:r>
+        <w:t xml:space="preserve">” </w:t>
       </w:r>
       <w:r>
         <w:t>settings</w:t>
@@ -8419,19 +9664,27 @@
       <w:pPr>
         <w:pStyle w:val="EsriHeading2"/>
       </w:pPr>
-      <w:bookmarkStart w:id="19" w:name="_Toc170722936"/>
+      <w:bookmarkStart w:id="20" w:name="_Toc171683410"/>
       <w:r>
         <w:lastRenderedPageBreak/>
         <w:t>Popups</w:t>
       </w:r>
-      <w:bookmarkEnd w:id="19"/>
+      <w:bookmarkEnd w:id="20"/>
     </w:p>
     <w:p>
       <w:r>
         <w:t>The attributes that are displayed in popups when you click on a</w:t>
       </w:r>
       <w:r>
-        <w:t xml:space="preserve"> feature in the map are configured in the “popupTemplates” section. There is a section for “orders” and “routes”.</w:t>
+        <w:t xml:space="preserve"> feature in the map are configured in the “</w:t>
+      </w:r>
+      <w:proofErr w:type="spellStart"/>
+      <w:r>
+        <w:t>popupTemplates</w:t>
+      </w:r>
+      <w:proofErr w:type="spellEnd"/>
+      <w:r>
+        <w:t>” section. There is a section for “orders” and “routes”.</w:t>
       </w:r>
     </w:p>
     <w:p>
@@ -8469,8 +9722,13 @@
       <w:r>
         <w:t>“</w:t>
       </w:r>
-      <w:r>
-        <w:t>fieldInfos”</w:t>
+      <w:proofErr w:type="spellStart"/>
+      <w:r>
+        <w:t>fieldInfos</w:t>
+      </w:r>
+      <w:proofErr w:type="spellEnd"/>
+      <w:r>
+        <w:t>”</w:t>
       </w:r>
     </w:p>
     <w:p>
@@ -8533,7 +9791,15 @@
         </w:numPr>
       </w:pPr>
       <w:r>
-        <w:t>This will be set to OrderID for Orders and RouteName for Routes. Values should not be changed, are needed to pass values between map and table with the View in Table functionality.</w:t>
+        <w:t xml:space="preserve">This will be set to OrderID for Orders and </w:t>
+      </w:r>
+      <w:proofErr w:type="spellStart"/>
+      <w:r>
+        <w:t>RouteName</w:t>
+      </w:r>
+      <w:proofErr w:type="spellEnd"/>
+      <w:r>
+        <w:t xml:space="preserve"> for Routes. Values should not be changed, are needed to pass values between map and table with the View in Table functionality.</w:t>
       </w:r>
     </w:p>
     <w:p/>
@@ -9381,19 +10647,27 @@
       <w:pPr>
         <w:pStyle w:val="EsriHeading2"/>
       </w:pPr>
-      <w:bookmarkStart w:id="20" w:name="_Toc170722937"/>
+      <w:bookmarkStart w:id="21" w:name="_Toc171683411"/>
       <w:r>
         <w:lastRenderedPageBreak/>
         <w:t>Layer Index</w:t>
       </w:r>
-      <w:bookmarkEnd w:id="20"/>
+      <w:bookmarkEnd w:id="21"/>
     </w:p>
     <w:p>
       <w:r>
         <w:t xml:space="preserve">In the data section, there </w:t>
       </w:r>
       <w:r>
-        <w:t>is a place to set the index values for the different layers. These are based on the ERM_Plan_Template feature service.</w:t>
+        <w:t xml:space="preserve">is a place to set the index values for the different layers. These are based on the </w:t>
+      </w:r>
+      <w:proofErr w:type="spellStart"/>
+      <w:r>
+        <w:t>ERM_Plan_Template</w:t>
+      </w:r>
+      <w:proofErr w:type="spellEnd"/>
+      <w:r>
+        <w:t xml:space="preserve"> feature service.</w:t>
       </w:r>
     </w:p>
     <w:p>
@@ -9405,7 +10679,15 @@
         </w:numPr>
       </w:pPr>
       <w:r>
-        <w:t>"planRoutesLayerId"</w:t>
+        <w:t>"</w:t>
+      </w:r>
+      <w:proofErr w:type="spellStart"/>
+      <w:r>
+        <w:t>planRoutesLayerId</w:t>
+      </w:r>
+      <w:proofErr w:type="spellEnd"/>
+      <w:r>
+        <w:t>"</w:t>
       </w:r>
     </w:p>
     <w:p>
@@ -9417,7 +10699,15 @@
         </w:numPr>
       </w:pPr>
       <w:r>
-        <w:t>"planOrdersLayerId"</w:t>
+        <w:t>"</w:t>
+      </w:r>
+      <w:proofErr w:type="spellStart"/>
+      <w:r>
+        <w:t>planOrdersLayerId</w:t>
+      </w:r>
+      <w:proofErr w:type="spellEnd"/>
+      <w:r>
+        <w:t>"</w:t>
       </w:r>
     </w:p>
     <w:p>
@@ -9429,7 +10719,15 @@
         </w:numPr>
       </w:pPr>
       <w:r>
-        <w:t>"planCollectionsLayerId"</w:t>
+        <w:t>"</w:t>
+      </w:r>
+      <w:proofErr w:type="spellStart"/>
+      <w:r>
+        <w:t>planCollectionsLayerId</w:t>
+      </w:r>
+      <w:proofErr w:type="spellEnd"/>
+      <w:r>
+        <w:t>"</w:t>
       </w:r>
     </w:p>
     <w:p>
@@ -9441,7 +10739,15 @@
         </w:numPr>
       </w:pPr>
       <w:r>
-        <w:t>"planSpecialtiesLayerId"</w:t>
+        <w:t>"</w:t>
+      </w:r>
+      <w:proofErr w:type="spellStart"/>
+      <w:r>
+        <w:t>planSpecialtiesLayerId</w:t>
+      </w:r>
+      <w:proofErr w:type="spellEnd"/>
+      <w:r>
+        <w:t>"</w:t>
       </w:r>
     </w:p>
     <w:p>
@@ -9453,7 +10759,15 @@
         </w:numPr>
       </w:pPr>
       <w:r>
-        <w:t>"planZonesLayerId"</w:t>
+        <w:t>"</w:t>
+      </w:r>
+      <w:proofErr w:type="spellStart"/>
+      <w:r>
+        <w:t>planZonesLayerId</w:t>
+      </w:r>
+      <w:proofErr w:type="spellEnd"/>
+      <w:r>
+        <w:t>"</w:t>
       </w:r>
     </w:p>
     <w:p>
@@ -9465,7 +10779,15 @@
         </w:numPr>
       </w:pPr>
       <w:r>
-        <w:t>"planMetadataLayerId"</w:t>
+        <w:t>"</w:t>
+      </w:r>
+      <w:proofErr w:type="spellStart"/>
+      <w:r>
+        <w:t>planMetadataLayerId</w:t>
+      </w:r>
+      <w:proofErr w:type="spellEnd"/>
+      <w:r>
+        <w:t>"</w:t>
       </w:r>
     </w:p>
     <w:p>
@@ -9477,7 +10799,15 @@
         </w:numPr>
       </w:pPr>
       <w:r>
-        <w:t>"orderPairsLayerId"</w:t>
+        <w:t>"</w:t>
+      </w:r>
+      <w:proofErr w:type="spellStart"/>
+      <w:r>
+        <w:t>orderPairsLayerId</w:t>
+      </w:r>
+      <w:proofErr w:type="spellEnd"/>
+      <w:r>
+        <w:t>"</w:t>
       </w:r>
     </w:p>
     <w:p/>
@@ -9493,12 +10823,12 @@
       <w:pPr>
         <w:pStyle w:val="EsriNumberedAppendixHeading"/>
       </w:pPr>
-      <w:bookmarkStart w:id="21" w:name="_Toc170722938"/>
+      <w:bookmarkStart w:id="22" w:name="_Toc171683412"/>
       <w:r>
         <w:lastRenderedPageBreak/>
         <w:t>Revision History</w:t>
       </w:r>
-      <w:bookmarkEnd w:id="21"/>
+      <w:bookmarkEnd w:id="22"/>
     </w:p>
     <w:tbl>
       <w:tblPr>
@@ -9812,6 +11142,7 @@
               </w:rPr>
               <w:t xml:space="preserve">Added detail on </w:t>
             </w:r>
+            <w:proofErr w:type="spellStart"/>
             <w:r>
               <w:rPr>
                 <w:sz w:val="20"/>
@@ -9819,6 +11150,7 @@
               </w:rPr>
               <w:t>showDateTimeTextDescription</w:t>
             </w:r>
+            <w:proofErr w:type="spellEnd"/>
             <w:r>
               <w:rPr>
                 <w:sz w:val="20"/>
@@ -9826,6 +11158,7 @@
               </w:rPr>
               <w:t xml:space="preserve">, </w:t>
             </w:r>
+            <w:proofErr w:type="spellStart"/>
             <w:r>
               <w:rPr>
                 <w:sz w:val="20"/>
@@ -9833,6 +11166,7 @@
               </w:rPr>
               <w:t>allowAssignPickupOrders</w:t>
             </w:r>
+            <w:proofErr w:type="spellEnd"/>
             <w:r>
               <w:rPr>
                 <w:sz w:val="20"/>
@@ -9840,6 +11174,7 @@
               </w:rPr>
               <w:t xml:space="preserve"> and </w:t>
             </w:r>
+            <w:proofErr w:type="spellStart"/>
             <w:r>
               <w:rPr>
                 <w:sz w:val="20"/>
@@ -9847,6 +11182,7 @@
               </w:rPr>
               <w:t>allowAssignLoadedCompletedExceptionOrders</w:t>
             </w:r>
+            <w:proofErr w:type="spellEnd"/>
           </w:p>
         </w:tc>
         <w:tc>
@@ -10255,6 +11591,7 @@
               </w:rPr>
               <w:t xml:space="preserve">Updates for v4.1 – </w:t>
             </w:r>
+            <w:proofErr w:type="spellStart"/>
             <w:r>
               <w:rPr>
                 <w:sz w:val="20"/>
@@ -10262,6 +11599,7 @@
               </w:rPr>
               <w:t>persistSelectionOnSearch</w:t>
             </w:r>
+            <w:proofErr w:type="spellEnd"/>
           </w:p>
         </w:tc>
         <w:tc>
@@ -10352,6 +11690,7 @@
                 <w:szCs w:val="20"/>
               </w:rPr>
             </w:pPr>
+            <w:proofErr w:type="spellStart"/>
             <w:r>
               <w:rPr>
                 <w:sz w:val="20"/>
@@ -10359,6 +11698,7 @@
               </w:rPr>
               <w:t>allowRefreshPlan</w:t>
             </w:r>
+            <w:proofErr w:type="spellEnd"/>
           </w:p>
           <w:p>
             <w:pPr>
@@ -10379,8 +11719,17 @@
                 <w:sz w:val="20"/>
                 <w:szCs w:val="20"/>
               </w:rPr>
-              <w:t>remove routeOrders</w:t>
-            </w:r>
+              <w:t xml:space="preserve">remove </w:t>
+            </w:r>
+            <w:proofErr w:type="spellStart"/>
+            <w:r>
+              <w:rPr>
+                <w:sz w:val="20"/>
+                <w:szCs w:val="20"/>
+              </w:rPr>
+              <w:t>routeOrders</w:t>
+            </w:r>
+            <w:proofErr w:type="spellEnd"/>
           </w:p>
           <w:p>
             <w:pPr>
@@ -10513,7 +11862,23 @@
                 <w:sz w:val="20"/>
                 <w:szCs w:val="20"/>
               </w:rPr>
-              <w:t>Update for “outFields” with popup configuration</w:t>
+              <w:t>Update for “</w:t>
+            </w:r>
+            <w:proofErr w:type="spellStart"/>
+            <w:r>
+              <w:rPr>
+                <w:sz w:val="20"/>
+                <w:szCs w:val="20"/>
+              </w:rPr>
+              <w:t>outFields</w:t>
+            </w:r>
+            <w:proofErr w:type="spellEnd"/>
+            <w:r>
+              <w:rPr>
+                <w:sz w:val="20"/>
+                <w:szCs w:val="20"/>
+              </w:rPr>
+              <w:t>” with popup configuration</w:t>
             </w:r>
           </w:p>
         </w:tc>
@@ -10540,6 +11905,88 @@
           </w:p>
         </w:tc>
       </w:tr>
+      <w:tr>
+        <w:tc>
+          <w:tcPr>
+            <w:cnfStyle w:val="001000000000" w:firstRow="0" w:lastRow="0" w:firstColumn="1" w:lastColumn="0" w:oddVBand="0" w:evenVBand="0" w:oddHBand="0" w:evenHBand="0" w:firstRowFirstColumn="0" w:firstRowLastColumn="0" w:lastRowFirstColumn="0" w:lastRowLastColumn="0"/>
+            <w:tcW w:w="1355" w:type="dxa"/>
+          </w:tcPr>
+          <w:p>
+            <w:pPr>
+              <w:pStyle w:val="EsriProposalBodyText"/>
+              <w:rPr>
+                <w:sz w:val="20"/>
+                <w:szCs w:val="20"/>
+              </w:rPr>
+            </w:pPr>
+          </w:p>
+        </w:tc>
+        <w:tc>
+          <w:tcPr>
+            <w:tcW w:w="6830" w:type="dxa"/>
+          </w:tcPr>
+          <w:p>
+            <w:pPr>
+              <w:pStyle w:val="EsriProposalBodyText"/>
+              <w:cnfStyle w:val="000000000000" w:firstRow="0" w:lastRow="0" w:firstColumn="0" w:lastColumn="0" w:oddVBand="0" w:evenVBand="0" w:oddHBand="0" w:evenHBand="0" w:firstRowFirstColumn="0" w:firstRowLastColumn="0" w:lastRowFirstColumn="0" w:lastRowLastColumn="0"/>
+              <w:rPr>
+                <w:sz w:val="20"/>
+                <w:szCs w:val="20"/>
+              </w:rPr>
+            </w:pPr>
+            <w:r>
+              <w:rPr>
+                <w:sz w:val="20"/>
+                <w:szCs w:val="20"/>
+              </w:rPr>
+              <w:t>Updates for 4.3</w:t>
+            </w:r>
+          </w:p>
+          <w:p>
+            <w:pPr>
+              <w:pStyle w:val="EsriProposalBodyText"/>
+              <w:numPr>
+                <w:ilvl w:val="0"/>
+                <w:numId w:val="34"/>
+              </w:numPr>
+              <w:cnfStyle w:val="000000000000" w:firstRow="0" w:lastRow="0" w:firstColumn="0" w:lastColumn="0" w:oddVBand="0" w:evenVBand="0" w:oddHBand="0" w:evenHBand="0" w:firstRowFirstColumn="0" w:firstRowLastColumn="0" w:lastRowFirstColumn="0" w:lastRowLastColumn="0"/>
+              <w:rPr>
+                <w:sz w:val="20"/>
+                <w:szCs w:val="20"/>
+              </w:rPr>
+            </w:pPr>
+            <w:r>
+              <w:rPr>
+                <w:sz w:val="20"/>
+                <w:szCs w:val="20"/>
+              </w:rPr>
+              <w:t>Selection highlight configuration</w:t>
+            </w:r>
+          </w:p>
+        </w:tc>
+        <w:tc>
+          <w:tcPr>
+            <w:tcW w:w="1980" w:type="dxa"/>
+          </w:tcPr>
+          <w:p>
+            <w:pPr>
+              <w:pStyle w:val="EsriProposalBodyText"/>
+              <w:cnfStyle w:val="000000000000" w:firstRow="0" w:lastRow="0" w:firstColumn="0" w:lastColumn="0" w:oddVBand="0" w:evenVBand="0" w:oddHBand="0" w:evenHBand="0" w:firstRowFirstColumn="0" w:firstRowLastColumn="0" w:lastRowFirstColumn="0" w:lastRowLastColumn="0"/>
+              <w:rPr>
+                <w:sz w:val="20"/>
+                <w:szCs w:val="20"/>
+              </w:rPr>
+            </w:pPr>
+            <w:r>
+              <w:rPr>
+                <w:sz w:val="20"/>
+                <w:szCs w:val="20"/>
+              </w:rPr>
+              <w:t>Mike Nelson</w:t>
+            </w:r>
+          </w:p>
+        </w:tc>
+      </w:tr>
     </w:tbl>
     <w:p>
       <w:pPr>
@@ -10547,8 +11994,8 @@
       </w:pPr>
     </w:p>
     <w:sectPr>
-      <w:headerReference w:type="default" r:id="rId15"/>
-      <w:footerReference w:type="default" r:id="rId16"/>
+      <w:headerReference w:type="default" r:id="rId16"/>
+      <w:footerReference w:type="default" r:id="rId17"/>
       <w:pgSz w:w="12240" w:h="15840"/>
       <w:pgMar w:top="720" w:right="720" w:bottom="720" w:left="720" w:header="720" w:footer="936" w:gutter="0"/>
       <w:cols w:space="720"/>
@@ -11755,6 +13202,119 @@
     </w:lvl>
   </w:abstractNum>
   <w:abstractNum w:abstractNumId="9" w15:restartNumberingAfterBreak="0">
+    <w:nsid w:val="2EF479CE"/>
+    <w:multiLevelType w:val="hybridMultilevel"/>
+    <w:tmpl w:val="41CE01FE"/>
+    <w:lvl w:ilvl="0" w:tplc="04090001">
+      <w:start w:val="1"/>
+      <w:numFmt w:val="bullet"/>
+      <w:lvlText w:val=""/>
+      <w:lvlJc w:val="left"/>
+      <w:pPr>
+        <w:ind w:left="3600" w:hanging="360"/>
+      </w:pPr>
+      <w:rPr>
+        <w:rFonts w:ascii="Symbol" w:hAnsi="Symbol" w:hint="default"/>
+      </w:rPr>
+    </w:lvl>
+    <w:lvl w:ilvl="1" w:tplc="04090003" w:tentative="1">
+      <w:start w:val="1"/>
+      <w:numFmt w:val="bullet"/>
+      <w:lvlText w:val="o"/>
+      <w:lvlJc w:val="left"/>
+      <w:pPr>
+        <w:ind w:left="4320" w:hanging="360"/>
+      </w:pPr>
+      <w:rPr>
+        <w:rFonts w:ascii="Courier New" w:hAnsi="Courier New" w:cs="Courier New" w:hint="default"/>
+      </w:rPr>
+    </w:lvl>
+    <w:lvl w:ilvl="2" w:tplc="04090005" w:tentative="1">
+      <w:start w:val="1"/>
+      <w:numFmt w:val="bullet"/>
+      <w:lvlText w:val=""/>
+      <w:lvlJc w:val="left"/>
+      <w:pPr>
+        <w:ind w:left="5040" w:hanging="360"/>
+      </w:pPr>
+      <w:rPr>
+        <w:rFonts w:ascii="Wingdings" w:hAnsi="Wingdings" w:hint="default"/>
+      </w:rPr>
+    </w:lvl>
+    <w:lvl w:ilvl="3" w:tplc="04090001" w:tentative="1">
+      <w:start w:val="1"/>
+      <w:numFmt w:val="bullet"/>
+      <w:lvlText w:val=""/>
+      <w:lvlJc w:val="left"/>
+      <w:pPr>
+        <w:ind w:left="5760" w:hanging="360"/>
+      </w:pPr>
+      <w:rPr>
+        <w:rFonts w:ascii="Symbol" w:hAnsi="Symbol" w:hint="default"/>
+      </w:rPr>
+    </w:lvl>
+    <w:lvl w:ilvl="4" w:tplc="04090003" w:tentative="1">
+      <w:start w:val="1"/>
+      <w:numFmt w:val="bullet"/>
+      <w:lvlText w:val="o"/>
+      <w:lvlJc w:val="left"/>
+      <w:pPr>
+        <w:ind w:left="6480" w:hanging="360"/>
+      </w:pPr>
+      <w:rPr>
+        <w:rFonts w:ascii="Courier New" w:hAnsi="Courier New" w:cs="Courier New" w:hint="default"/>
+      </w:rPr>
+    </w:lvl>
+    <w:lvl w:ilvl="5" w:tplc="04090005" w:tentative="1">
+      <w:start w:val="1"/>
+      <w:numFmt w:val="bullet"/>
+      <w:lvlText w:val=""/>
+      <w:lvlJc w:val="left"/>
+      <w:pPr>
+        <w:ind w:left="7200" w:hanging="360"/>
+      </w:pPr>
+      <w:rPr>
+        <w:rFonts w:ascii="Wingdings" w:hAnsi="Wingdings" w:hint="default"/>
+      </w:rPr>
+    </w:lvl>
+    <w:lvl w:ilvl="6" w:tplc="04090001" w:tentative="1">
+      <w:start w:val="1"/>
+      <w:numFmt w:val="bullet"/>
+      <w:lvlText w:val=""/>
+      <w:lvlJc w:val="left"/>
+      <w:pPr>
+        <w:ind w:left="7920" w:hanging="360"/>
+      </w:pPr>
+      <w:rPr>
+        <w:rFonts w:ascii="Symbol" w:hAnsi="Symbol" w:hint="default"/>
+      </w:rPr>
+    </w:lvl>
+    <w:lvl w:ilvl="7" w:tplc="04090003" w:tentative="1">
+      <w:start w:val="1"/>
+      <w:numFmt w:val="bullet"/>
+      <w:lvlText w:val="o"/>
+      <w:lvlJc w:val="left"/>
+      <w:pPr>
+        <w:ind w:left="8640" w:hanging="360"/>
+      </w:pPr>
+      <w:rPr>
+        <w:rFonts w:ascii="Courier New" w:hAnsi="Courier New" w:cs="Courier New" w:hint="default"/>
+      </w:rPr>
+    </w:lvl>
+    <w:lvl w:ilvl="8" w:tplc="04090005" w:tentative="1">
+      <w:start w:val="1"/>
+      <w:numFmt w:val="bullet"/>
+      <w:lvlText w:val=""/>
+      <w:lvlJc w:val="left"/>
+      <w:pPr>
+        <w:ind w:left="9360" w:hanging="360"/>
+      </w:pPr>
+      <w:rPr>
+        <w:rFonts w:ascii="Wingdings" w:hAnsi="Wingdings" w:hint="default"/>
+      </w:rPr>
+    </w:lvl>
+  </w:abstractNum>
+  <w:abstractNum w:abstractNumId="10" w15:restartNumberingAfterBreak="0">
     <w:nsid w:val="32C02791"/>
     <w:multiLevelType w:val="hybridMultilevel"/>
     <w:tmpl w:val="54E2E640"/>
@@ -11867,7 +13427,7 @@
       </w:rPr>
     </w:lvl>
   </w:abstractNum>
-  <w:abstractNum w:abstractNumId="10" w15:restartNumberingAfterBreak="0">
+  <w:abstractNum w:abstractNumId="11" w15:restartNumberingAfterBreak="0">
     <w:nsid w:val="375153D8"/>
     <w:multiLevelType w:val="hybridMultilevel"/>
     <w:tmpl w:val="B5AE589A"/>
@@ -11980,7 +13540,7 @@
       </w:rPr>
     </w:lvl>
   </w:abstractNum>
-  <w:abstractNum w:abstractNumId="11" w15:restartNumberingAfterBreak="0">
+  <w:abstractNum w:abstractNumId="12" w15:restartNumberingAfterBreak="0">
     <w:nsid w:val="394716D0"/>
     <w:multiLevelType w:val="hybridMultilevel"/>
     <w:tmpl w:val="1FC67052"/>
@@ -12093,7 +13653,7 @@
       </w:rPr>
     </w:lvl>
   </w:abstractNum>
-  <w:abstractNum w:abstractNumId="12" w15:restartNumberingAfterBreak="0">
+  <w:abstractNum w:abstractNumId="13" w15:restartNumberingAfterBreak="0">
     <w:nsid w:val="3D9950DD"/>
     <w:multiLevelType w:val="hybridMultilevel"/>
     <w:tmpl w:val="E9D65BA8"/>
@@ -12206,7 +13766,7 @@
       </w:rPr>
     </w:lvl>
   </w:abstractNum>
-  <w:abstractNum w:abstractNumId="13" w15:restartNumberingAfterBreak="0">
+  <w:abstractNum w:abstractNumId="14" w15:restartNumberingAfterBreak="0">
     <w:nsid w:val="3E7C5527"/>
     <w:multiLevelType w:val="hybridMultilevel"/>
     <w:tmpl w:val="1382AEB0"/>
@@ -12319,7 +13879,7 @@
       </w:rPr>
     </w:lvl>
   </w:abstractNum>
-  <w:abstractNum w:abstractNumId="14" w15:restartNumberingAfterBreak="0">
+  <w:abstractNum w:abstractNumId="15" w15:restartNumberingAfterBreak="0">
     <w:nsid w:val="3F765D4D"/>
     <w:multiLevelType w:val="multilevel"/>
     <w:tmpl w:val="A93E54E4"/>
@@ -12433,7 +13993,120 @@
       </w:rPr>
     </w:lvl>
   </w:abstractNum>
-  <w:abstractNum w:abstractNumId="15" w15:restartNumberingAfterBreak="0">
+  <w:abstractNum w:abstractNumId="16" w15:restartNumberingAfterBreak="0">
+    <w:nsid w:val="40565946"/>
+    <w:multiLevelType w:val="hybridMultilevel"/>
+    <w:tmpl w:val="58AC217C"/>
+    <w:lvl w:ilvl="0" w:tplc="04090001">
+      <w:start w:val="1"/>
+      <w:numFmt w:val="bullet"/>
+      <w:lvlText w:val=""/>
+      <w:lvlJc w:val="left"/>
+      <w:pPr>
+        <w:ind w:left="720" w:hanging="360"/>
+      </w:pPr>
+      <w:rPr>
+        <w:rFonts w:ascii="Symbol" w:hAnsi="Symbol" w:hint="default"/>
+      </w:rPr>
+    </w:lvl>
+    <w:lvl w:ilvl="1" w:tplc="04090003" w:tentative="1">
+      <w:start w:val="1"/>
+      <w:numFmt w:val="bullet"/>
+      <w:lvlText w:val="o"/>
+      <w:lvlJc w:val="left"/>
+      <w:pPr>
+        <w:ind w:left="1440" w:hanging="360"/>
+      </w:pPr>
+      <w:rPr>
+        <w:rFonts w:ascii="Courier New" w:hAnsi="Courier New" w:cs="Courier New" w:hint="default"/>
+      </w:rPr>
+    </w:lvl>
+    <w:lvl w:ilvl="2" w:tplc="04090005" w:tentative="1">
+      <w:start w:val="1"/>
+      <w:numFmt w:val="bullet"/>
+      <w:lvlText w:val=""/>
+      <w:lvlJc w:val="left"/>
+      <w:pPr>
+        <w:ind w:left="2160" w:hanging="360"/>
+      </w:pPr>
+      <w:rPr>
+        <w:rFonts w:ascii="Wingdings" w:hAnsi="Wingdings" w:hint="default"/>
+      </w:rPr>
+    </w:lvl>
+    <w:lvl w:ilvl="3" w:tplc="04090001" w:tentative="1">
+      <w:start w:val="1"/>
+      <w:numFmt w:val="bullet"/>
+      <w:lvlText w:val=""/>
+      <w:lvlJc w:val="left"/>
+      <w:pPr>
+        <w:ind w:left="2880" w:hanging="360"/>
+      </w:pPr>
+      <w:rPr>
+        <w:rFonts w:ascii="Symbol" w:hAnsi="Symbol" w:hint="default"/>
+      </w:rPr>
+    </w:lvl>
+    <w:lvl w:ilvl="4" w:tplc="04090003" w:tentative="1">
+      <w:start w:val="1"/>
+      <w:numFmt w:val="bullet"/>
+      <w:lvlText w:val="o"/>
+      <w:lvlJc w:val="left"/>
+      <w:pPr>
+        <w:ind w:left="3600" w:hanging="360"/>
+      </w:pPr>
+      <w:rPr>
+        <w:rFonts w:ascii="Courier New" w:hAnsi="Courier New" w:cs="Courier New" w:hint="default"/>
+      </w:rPr>
+    </w:lvl>
+    <w:lvl w:ilvl="5" w:tplc="04090005" w:tentative="1">
+      <w:start w:val="1"/>
+      <w:numFmt w:val="bullet"/>
+      <w:lvlText w:val=""/>
+      <w:lvlJc w:val="left"/>
+      <w:pPr>
+        <w:ind w:left="4320" w:hanging="360"/>
+      </w:pPr>
+      <w:rPr>
+        <w:rFonts w:ascii="Wingdings" w:hAnsi="Wingdings" w:hint="default"/>
+      </w:rPr>
+    </w:lvl>
+    <w:lvl w:ilvl="6" w:tplc="04090001" w:tentative="1">
+      <w:start w:val="1"/>
+      <w:numFmt w:val="bullet"/>
+      <w:lvlText w:val=""/>
+      <w:lvlJc w:val="left"/>
+      <w:pPr>
+        <w:ind w:left="5040" w:hanging="360"/>
+      </w:pPr>
+      <w:rPr>
+        <w:rFonts w:ascii="Symbol" w:hAnsi="Symbol" w:hint="default"/>
+      </w:rPr>
+    </w:lvl>
+    <w:lvl w:ilvl="7" w:tplc="04090003" w:tentative="1">
+      <w:start w:val="1"/>
+      <w:numFmt w:val="bullet"/>
+      <w:lvlText w:val="o"/>
+      <w:lvlJc w:val="left"/>
+      <w:pPr>
+        <w:ind w:left="5760" w:hanging="360"/>
+      </w:pPr>
+      <w:rPr>
+        <w:rFonts w:ascii="Courier New" w:hAnsi="Courier New" w:cs="Courier New" w:hint="default"/>
+      </w:rPr>
+    </w:lvl>
+    <w:lvl w:ilvl="8" w:tplc="04090005" w:tentative="1">
+      <w:start w:val="1"/>
+      <w:numFmt w:val="bullet"/>
+      <w:lvlText w:val=""/>
+      <w:lvlJc w:val="left"/>
+      <w:pPr>
+        <w:ind w:left="6480" w:hanging="360"/>
+      </w:pPr>
+      <w:rPr>
+        <w:rFonts w:ascii="Wingdings" w:hAnsi="Wingdings" w:hint="default"/>
+      </w:rPr>
+    </w:lvl>
+  </w:abstractNum>
+  <w:abstractNum w:abstractNumId="17" w15:restartNumberingAfterBreak="0">
     <w:nsid w:val="4108249C"/>
     <w:multiLevelType w:val="hybridMultilevel"/>
     <w:tmpl w:val="53B84DB0"/>
@@ -12546,7 +14219,7 @@
       </w:rPr>
     </w:lvl>
   </w:abstractNum>
-  <w:abstractNum w:abstractNumId="16" w15:restartNumberingAfterBreak="0">
+  <w:abstractNum w:abstractNumId="18" w15:restartNumberingAfterBreak="0">
     <w:nsid w:val="41EC414C"/>
     <w:multiLevelType w:val="hybridMultilevel"/>
     <w:tmpl w:val="7138D370"/>
@@ -12659,7 +14332,7 @@
       </w:rPr>
     </w:lvl>
   </w:abstractNum>
-  <w:abstractNum w:abstractNumId="17" w15:restartNumberingAfterBreak="0">
+  <w:abstractNum w:abstractNumId="19" w15:restartNumberingAfterBreak="0">
     <w:nsid w:val="447160A2"/>
     <w:multiLevelType w:val="multilevel"/>
     <w:tmpl w:val="FD160132"/>
@@ -12801,7 +14474,7 @@
       </w:rPr>
     </w:lvl>
   </w:abstractNum>
-  <w:abstractNum w:abstractNumId="18" w15:restartNumberingAfterBreak="0">
+  <w:abstractNum w:abstractNumId="20" w15:restartNumberingAfterBreak="0">
     <w:nsid w:val="44AD61BD"/>
     <w:multiLevelType w:val="hybridMultilevel"/>
     <w:tmpl w:val="D236D814"/>
@@ -12891,7 +14564,7 @@
       </w:pPr>
     </w:lvl>
   </w:abstractNum>
-  <w:abstractNum w:abstractNumId="19" w15:restartNumberingAfterBreak="0">
+  <w:abstractNum w:abstractNumId="21" w15:restartNumberingAfterBreak="0">
     <w:nsid w:val="45546000"/>
     <w:multiLevelType w:val="multilevel"/>
     <w:tmpl w:val="49326CA8"/>
@@ -13014,7 +14687,7 @@
       </w:rPr>
     </w:lvl>
   </w:abstractNum>
-  <w:abstractNum w:abstractNumId="20" w15:restartNumberingAfterBreak="0">
+  <w:abstractNum w:abstractNumId="22" w15:restartNumberingAfterBreak="0">
     <w:nsid w:val="45BC077C"/>
     <w:multiLevelType w:val="hybridMultilevel"/>
     <w:tmpl w:val="9A6CCEF2"/>
@@ -13127,7 +14800,7 @@
       </w:rPr>
     </w:lvl>
   </w:abstractNum>
-  <w:abstractNum w:abstractNumId="21" w15:restartNumberingAfterBreak="0">
+  <w:abstractNum w:abstractNumId="23" w15:restartNumberingAfterBreak="0">
     <w:nsid w:val="49DC41AB"/>
     <w:multiLevelType w:val="hybridMultilevel"/>
     <w:tmpl w:val="0572204E"/>
@@ -13240,7 +14913,7 @@
       </w:rPr>
     </w:lvl>
   </w:abstractNum>
-  <w:abstractNum w:abstractNumId="22" w15:restartNumberingAfterBreak="0">
+  <w:abstractNum w:abstractNumId="24" w15:restartNumberingAfterBreak="0">
     <w:nsid w:val="4BAE0F57"/>
     <w:multiLevelType w:val="hybridMultilevel"/>
     <w:tmpl w:val="59768CF0"/>
@@ -13353,7 +15026,7 @@
       </w:rPr>
     </w:lvl>
   </w:abstractNum>
-  <w:abstractNum w:abstractNumId="23" w15:restartNumberingAfterBreak="0">
+  <w:abstractNum w:abstractNumId="25" w15:restartNumberingAfterBreak="0">
     <w:nsid w:val="51295582"/>
     <w:multiLevelType w:val="hybridMultilevel"/>
     <w:tmpl w:val="40AA3EE8"/>
@@ -13466,7 +15139,7 @@
       </w:rPr>
     </w:lvl>
   </w:abstractNum>
-  <w:abstractNum w:abstractNumId="24" w15:restartNumberingAfterBreak="0">
+  <w:abstractNum w:abstractNumId="26" w15:restartNumberingAfterBreak="0">
     <w:nsid w:val="57BD292E"/>
     <w:multiLevelType w:val="hybridMultilevel"/>
     <w:tmpl w:val="1BE8DE7C"/>
@@ -13555,7 +15228,7 @@
       </w:pPr>
     </w:lvl>
   </w:abstractNum>
-  <w:abstractNum w:abstractNumId="25" w15:restartNumberingAfterBreak="0">
+  <w:abstractNum w:abstractNumId="27" w15:restartNumberingAfterBreak="0">
     <w:nsid w:val="5972433B"/>
     <w:multiLevelType w:val="hybridMultilevel"/>
     <w:tmpl w:val="DF8A304C"/>
@@ -13668,7 +15341,7 @@
       </w:rPr>
     </w:lvl>
   </w:abstractNum>
-  <w:abstractNum w:abstractNumId="26" w15:restartNumberingAfterBreak="0">
+  <w:abstractNum w:abstractNumId="28" w15:restartNumberingAfterBreak="0">
     <w:nsid w:val="5A123B93"/>
     <w:multiLevelType w:val="hybridMultilevel"/>
     <w:tmpl w:val="58B44F46"/>
@@ -13781,7 +15454,7 @@
       </w:rPr>
     </w:lvl>
   </w:abstractNum>
-  <w:abstractNum w:abstractNumId="27" w15:restartNumberingAfterBreak="0">
+  <w:abstractNum w:abstractNumId="29" w15:restartNumberingAfterBreak="0">
     <w:nsid w:val="5C7F4DC7"/>
     <w:multiLevelType w:val="hybridMultilevel"/>
     <w:tmpl w:val="31D64210"/>
@@ -13894,7 +15567,120 @@
       </w:rPr>
     </w:lvl>
   </w:abstractNum>
-  <w:abstractNum w:abstractNumId="28" w15:restartNumberingAfterBreak="0">
+  <w:abstractNum w:abstractNumId="30" w15:restartNumberingAfterBreak="0">
+    <w:nsid w:val="6467143A"/>
+    <w:multiLevelType w:val="hybridMultilevel"/>
+    <w:tmpl w:val="3B22F5DC"/>
+    <w:lvl w:ilvl="0" w:tplc="04090001">
+      <w:start w:val="1"/>
+      <w:numFmt w:val="bullet"/>
+      <w:lvlText w:val=""/>
+      <w:lvlJc w:val="left"/>
+      <w:pPr>
+        <w:ind w:left="3600" w:hanging="360"/>
+      </w:pPr>
+      <w:rPr>
+        <w:rFonts w:ascii="Symbol" w:hAnsi="Symbol" w:hint="default"/>
+      </w:rPr>
+    </w:lvl>
+    <w:lvl w:ilvl="1" w:tplc="04090003" w:tentative="1">
+      <w:start w:val="1"/>
+      <w:numFmt w:val="bullet"/>
+      <w:lvlText w:val="o"/>
+      <w:lvlJc w:val="left"/>
+      <w:pPr>
+        <w:ind w:left="4320" w:hanging="360"/>
+      </w:pPr>
+      <w:rPr>
+        <w:rFonts w:ascii="Courier New" w:hAnsi="Courier New" w:cs="Courier New" w:hint="default"/>
+      </w:rPr>
+    </w:lvl>
+    <w:lvl w:ilvl="2" w:tplc="04090005" w:tentative="1">
+      <w:start w:val="1"/>
+      <w:numFmt w:val="bullet"/>
+      <w:lvlText w:val=""/>
+      <w:lvlJc w:val="left"/>
+      <w:pPr>
+        <w:ind w:left="5040" w:hanging="360"/>
+      </w:pPr>
+      <w:rPr>
+        <w:rFonts w:ascii="Wingdings" w:hAnsi="Wingdings" w:hint="default"/>
+      </w:rPr>
+    </w:lvl>
+    <w:lvl w:ilvl="3" w:tplc="04090001" w:tentative="1">
+      <w:start w:val="1"/>
+      <w:numFmt w:val="bullet"/>
+      <w:lvlText w:val=""/>
+      <w:lvlJc w:val="left"/>
+      <w:pPr>
+        <w:ind w:left="5760" w:hanging="360"/>
+      </w:pPr>
+      <w:rPr>
+        <w:rFonts w:ascii="Symbol" w:hAnsi="Symbol" w:hint="default"/>
+      </w:rPr>
+    </w:lvl>
+    <w:lvl w:ilvl="4" w:tplc="04090003" w:tentative="1">
+      <w:start w:val="1"/>
+      <w:numFmt w:val="bullet"/>
+      <w:lvlText w:val="o"/>
+      <w:lvlJc w:val="left"/>
+      <w:pPr>
+        <w:ind w:left="6480" w:hanging="360"/>
+      </w:pPr>
+      <w:rPr>
+        <w:rFonts w:ascii="Courier New" w:hAnsi="Courier New" w:cs="Courier New" w:hint="default"/>
+      </w:rPr>
+    </w:lvl>
+    <w:lvl w:ilvl="5" w:tplc="04090005" w:tentative="1">
+      <w:start w:val="1"/>
+      <w:numFmt w:val="bullet"/>
+      <w:lvlText w:val=""/>
+      <w:lvlJc w:val="left"/>
+      <w:pPr>
+        <w:ind w:left="7200" w:hanging="360"/>
+      </w:pPr>
+      <w:rPr>
+        <w:rFonts w:ascii="Wingdings" w:hAnsi="Wingdings" w:hint="default"/>
+      </w:rPr>
+    </w:lvl>
+    <w:lvl w:ilvl="6" w:tplc="04090001" w:tentative="1">
+      <w:start w:val="1"/>
+      <w:numFmt w:val="bullet"/>
+      <w:lvlText w:val=""/>
+      <w:lvlJc w:val="left"/>
+      <w:pPr>
+        <w:ind w:left="7920" w:hanging="360"/>
+      </w:pPr>
+      <w:rPr>
+        <w:rFonts w:ascii="Symbol" w:hAnsi="Symbol" w:hint="default"/>
+      </w:rPr>
+    </w:lvl>
+    <w:lvl w:ilvl="7" w:tplc="04090003" w:tentative="1">
+      <w:start w:val="1"/>
+      <w:numFmt w:val="bullet"/>
+      <w:lvlText w:val="o"/>
+      <w:lvlJc w:val="left"/>
+      <w:pPr>
+        <w:ind w:left="8640" w:hanging="360"/>
+      </w:pPr>
+      <w:rPr>
+        <w:rFonts w:ascii="Courier New" w:hAnsi="Courier New" w:cs="Courier New" w:hint="default"/>
+      </w:rPr>
+    </w:lvl>
+    <w:lvl w:ilvl="8" w:tplc="04090005" w:tentative="1">
+      <w:start w:val="1"/>
+      <w:numFmt w:val="bullet"/>
+      <w:lvlText w:val=""/>
+      <w:lvlJc w:val="left"/>
+      <w:pPr>
+        <w:ind w:left="9360" w:hanging="360"/>
+      </w:pPr>
+      <w:rPr>
+        <w:rFonts w:ascii="Wingdings" w:hAnsi="Wingdings" w:hint="default"/>
+      </w:rPr>
+    </w:lvl>
+  </w:abstractNum>
+  <w:abstractNum w:abstractNumId="31" w15:restartNumberingAfterBreak="0">
     <w:nsid w:val="654D7A7A"/>
     <w:multiLevelType w:val="hybridMultilevel"/>
     <w:tmpl w:val="001A5FCA"/>
@@ -14007,7 +15793,7 @@
       </w:rPr>
     </w:lvl>
   </w:abstractNum>
-  <w:abstractNum w:abstractNumId="29" w15:restartNumberingAfterBreak="0">
+  <w:abstractNum w:abstractNumId="32" w15:restartNumberingAfterBreak="0">
     <w:nsid w:val="73B70BA0"/>
     <w:multiLevelType w:val="hybridMultilevel"/>
     <w:tmpl w:val="6A662C2A"/>
@@ -14121,7 +15907,7 @@
     </w:lvl>
   </w:abstractNum>
   <w:num w:numId="1" w16cid:durableId="1815636269">
-    <w:abstractNumId w:val="14"/>
+    <w:abstractNumId w:val="15"/>
   </w:num>
   <w:num w:numId="2" w16cid:durableId="1397048421">
     <w:abstractNumId w:val="0"/>
@@ -14133,13 +15919,13 @@
     <w:abstractNumId w:val="8"/>
   </w:num>
   <w:num w:numId="5" w16cid:durableId="371074467">
-    <w:abstractNumId w:val="19"/>
+    <w:abstractNumId w:val="21"/>
   </w:num>
   <w:num w:numId="6" w16cid:durableId="1384908776">
-    <w:abstractNumId w:val="18"/>
+    <w:abstractNumId w:val="20"/>
   </w:num>
   <w:num w:numId="7" w16cid:durableId="1898542453">
-    <w:abstractNumId w:val="17"/>
+    <w:abstractNumId w:val="19"/>
     <w:lvlOverride w:ilvl="0">
       <w:lvl w:ilvl="0">
         <w:start w:val="1"/>
@@ -14163,7 +15949,7 @@
     <w:abstractNumId w:val="4"/>
   </w:num>
   <w:num w:numId="9" w16cid:durableId="596333764">
-    <w:abstractNumId w:val="9"/>
+    <w:abstractNumId w:val="10"/>
   </w:num>
   <w:num w:numId="10" w16cid:durableId="400718413">
     <w:abstractNumId w:val="7"/>
@@ -14175,22 +15961,22 @@
     <w:abstractNumId w:val="7"/>
   </w:num>
   <w:num w:numId="13" w16cid:durableId="635526661">
+    <w:abstractNumId w:val="13"/>
+  </w:num>
+  <w:num w:numId="14" w16cid:durableId="172690482">
     <w:abstractNumId w:val="12"/>
   </w:num>
-  <w:num w:numId="14" w16cid:durableId="172690482">
-    <w:abstractNumId w:val="11"/>
-  </w:num>
   <w:num w:numId="15" w16cid:durableId="610092905">
-    <w:abstractNumId w:val="29"/>
+    <w:abstractNumId w:val="32"/>
   </w:num>
   <w:num w:numId="16" w16cid:durableId="1308242685">
     <w:abstractNumId w:val="3"/>
   </w:num>
   <w:num w:numId="17" w16cid:durableId="1177305336">
-    <w:abstractNumId w:val="13"/>
+    <w:abstractNumId w:val="14"/>
   </w:num>
   <w:num w:numId="18" w16cid:durableId="545066311">
-    <w:abstractNumId w:val="17"/>
+    <w:abstractNumId w:val="19"/>
     <w:lvlOverride w:ilvl="0">
       <w:lvl w:ilvl="0">
         <w:start w:val="1"/>
@@ -14348,49 +16134,58 @@
     </w:lvlOverride>
   </w:num>
   <w:num w:numId="19" w16cid:durableId="1509633907">
-    <w:abstractNumId w:val="24"/>
+    <w:abstractNumId w:val="26"/>
   </w:num>
   <w:num w:numId="20" w16cid:durableId="2040083940">
-    <w:abstractNumId w:val="26"/>
+    <w:abstractNumId w:val="28"/>
   </w:num>
   <w:num w:numId="21" w16cid:durableId="112477745">
-    <w:abstractNumId w:val="21"/>
+    <w:abstractNumId w:val="23"/>
   </w:num>
   <w:num w:numId="22" w16cid:durableId="1263879521">
-    <w:abstractNumId w:val="27"/>
+    <w:abstractNumId w:val="29"/>
   </w:num>
   <w:num w:numId="23" w16cid:durableId="1067653708">
-    <w:abstractNumId w:val="10"/>
+    <w:abstractNumId w:val="11"/>
   </w:num>
   <w:num w:numId="24" w16cid:durableId="2000424038">
     <w:abstractNumId w:val="6"/>
   </w:num>
   <w:num w:numId="25" w16cid:durableId="1366559483">
-    <w:abstractNumId w:val="20"/>
+    <w:abstractNumId w:val="22"/>
   </w:num>
   <w:num w:numId="26" w16cid:durableId="778109950">
-    <w:abstractNumId w:val="23"/>
+    <w:abstractNumId w:val="25"/>
   </w:num>
   <w:num w:numId="27" w16cid:durableId="1531265358">
     <w:abstractNumId w:val="1"/>
   </w:num>
   <w:num w:numId="28" w16cid:durableId="1712462483">
-    <w:abstractNumId w:val="15"/>
+    <w:abstractNumId w:val="17"/>
   </w:num>
   <w:num w:numId="29" w16cid:durableId="454636067">
-    <w:abstractNumId w:val="28"/>
+    <w:abstractNumId w:val="31"/>
   </w:num>
   <w:num w:numId="30" w16cid:durableId="384329086">
-    <w:abstractNumId w:val="22"/>
+    <w:abstractNumId w:val="24"/>
   </w:num>
   <w:num w:numId="31" w16cid:durableId="1565602425">
+    <w:abstractNumId w:val="18"/>
+  </w:num>
+  <w:num w:numId="32" w16cid:durableId="831683617">
+    <w:abstractNumId w:val="27"/>
+  </w:num>
+  <w:num w:numId="33" w16cid:durableId="1534728236">
+    <w:abstractNumId w:val="10"/>
+  </w:num>
+  <w:num w:numId="34" w16cid:durableId="168329005">
     <w:abstractNumId w:val="16"/>
   </w:num>
-  <w:num w:numId="32" w16cid:durableId="831683617">
-    <w:abstractNumId w:val="25"/>
+  <w:num w:numId="35" w16cid:durableId="1643921753">
+    <w:abstractNumId w:val="9"/>
   </w:num>
-  <w:num w:numId="33" w16cid:durableId="1534728236">
-    <w:abstractNumId w:val="9"/>
+  <w:num w:numId="36" w16cid:durableId="446391698">
+    <w:abstractNumId w:val="30"/>
   </w:num>
   <w:numIdMacAtCleanup w:val="10"/>
 </w:numbering>

</xml_diff>

<commit_message>
misc doc updates for 4.3 release
</commit_message>
<xml_diff>
--- a/v4.3/Configuration/ERM Web Application Configuration.docx
+++ b/v4.3/Configuration/ERM Web Application Configuration.docx
@@ -124,13 +124,13 @@
         </w:sectPr>
       </w:pPr>
     </w:p>
-    <w:bookmarkStart w:id="0" w:name="_Toc516213353" w:displacedByCustomXml="next"/>
+    <w:bookmarkStart w:id="0" w:name="_Toc516213319" w:displacedByCustomXml="next"/>
     <w:bookmarkEnd w:id="0" w:displacedByCustomXml="next"/>
-    <w:bookmarkStart w:id="1" w:name="_Toc516213349" w:displacedByCustomXml="next"/>
+    <w:bookmarkStart w:id="1" w:name="_Toc516213340" w:displacedByCustomXml="next"/>
     <w:bookmarkEnd w:id="1" w:displacedByCustomXml="next"/>
-    <w:bookmarkStart w:id="2" w:name="_Toc516213340" w:displacedByCustomXml="next"/>
+    <w:bookmarkStart w:id="2" w:name="_Toc516213349" w:displacedByCustomXml="next"/>
     <w:bookmarkEnd w:id="2" w:displacedByCustomXml="next"/>
-    <w:bookmarkStart w:id="3" w:name="_Toc516213319" w:displacedByCustomXml="next"/>
+    <w:bookmarkStart w:id="3" w:name="_Toc516213353" w:displacedByCustomXml="next"/>
     <w:bookmarkEnd w:id="3" w:displacedByCustomXml="next"/>
     <w:sdt>
       <w:sdtPr>
@@ -2850,23 +2850,7 @@
           <w:rFonts w:cs="Times New Roman"/>
           <w:szCs w:val="24"/>
         </w:rPr>
-        <w:t xml:space="preserve">:MM. When false, </w:t>
-      </w:r>
-      <w:proofErr w:type="gramStart"/>
-      <w:r>
-        <w:rPr>
-          <w:rFonts w:cs="Times New Roman"/>
-          <w:szCs w:val="24"/>
-        </w:rPr>
-        <w:t>format</w:t>
-      </w:r>
-      <w:proofErr w:type="gramEnd"/>
-      <w:r>
-        <w:rPr>
-          <w:rFonts w:cs="Times New Roman"/>
-          <w:szCs w:val="24"/>
-        </w:rPr>
-        <w:t xml:space="preserve"> will be </w:t>
+        <w:t xml:space="preserve">:MM. When false, format will be </w:t>
       </w:r>
       <w:proofErr w:type="gramStart"/>
       <w:r>
@@ -3255,14 +3239,7 @@
         <w:rPr>
           <w:rFonts w:cs="Times New Roman"/>
         </w:rPr>
-        <w:t xml:space="preserve">If </w:t>
-      </w:r>
-      <w:proofErr w:type="gramStart"/>
-      <w:r>
-        <w:rPr>
-          <w:rFonts w:cs="Times New Roman"/>
-        </w:rPr>
-        <w:t>"</w:t>
+        <w:t>If "</w:t>
       </w:r>
       <w:proofErr w:type="spellStart"/>
       <w:r>
@@ -3272,7 +3249,6 @@
         <w:t>rowToolTipValue</w:t>
       </w:r>
       <w:proofErr w:type="spellEnd"/>
-      <w:proofErr w:type="gramEnd"/>
       <w:r>
         <w:rPr>
           <w:rFonts w:cs="Times New Roman"/>
@@ -4754,21 +4730,7 @@
         <w:rPr>
           <w:rFonts w:cs="Times New Roman"/>
         </w:rPr>
-        <w:t xml:space="preserve">This mode sends only the orders already assigned to routes to the VRP. If a subset of routes is selected, only orders on those routes are sent. No unassigned orders are included with the </w:t>
-      </w:r>
-      <w:proofErr w:type="gramStart"/>
-      <w:r>
-        <w:rPr>
-          <w:rFonts w:cs="Times New Roman"/>
-        </w:rPr>
-        <w:t>solve</w:t>
-      </w:r>
-      <w:proofErr w:type="gramEnd"/>
-      <w:r>
-        <w:rPr>
-          <w:rFonts w:cs="Times New Roman"/>
-        </w:rPr>
-        <w:t>.</w:t>
+        <w:t>This mode sends only the orders already assigned to routes to the VRP. If a subset of routes is selected, only orders on those routes are sent. No unassigned orders are included with the solve.</w:t>
       </w:r>
     </w:p>
     <w:p>
@@ -4838,21 +4800,7 @@
         <w:rPr>
           <w:rFonts w:cs="Times New Roman"/>
         </w:rPr>
-        <w:t xml:space="preserve">This mode sends only orders already assigned to routes to the VRP and treats them all as if their Assignment Rule = Preserve Route. If a subset of routes is selected, only orders on those routes are sent. No unassigned orders are included with the </w:t>
-      </w:r>
-      <w:proofErr w:type="gramStart"/>
-      <w:r>
-        <w:rPr>
-          <w:rFonts w:cs="Times New Roman"/>
-        </w:rPr>
-        <w:t>solve</w:t>
-      </w:r>
-      <w:proofErr w:type="gramEnd"/>
-      <w:r>
-        <w:rPr>
-          <w:rFonts w:cs="Times New Roman"/>
-        </w:rPr>
-        <w:t>. The Assignment Rule adjustment is virtual, no values are changed in the Plan.</w:t>
+        <w:t>This mode sends only orders already assigned to routes to the VRP and treats them all as if their Assignment Rule = Preserve Route. If a subset of routes is selected, only orders on those routes are sent. No unassigned orders are included with the solve. The Assignment Rule adjustment is virtual, no values are changed in the Plan.</w:t>
       </w:r>
     </w:p>
     <w:p>
@@ -4909,21 +4857,7 @@
           <w:rFonts w:cs="Times New Roman"/>
         </w:rPr>
         <w:lastRenderedPageBreak/>
-        <w:t xml:space="preserve">This mode sends only orders already assigned to routes to the VRP and treats them all as if their Assignment Rule = Preserve Route and Relative Sequence. If a subset of routes is selected, only orders on those routes are sent. No unassigned orders are included with the </w:t>
-      </w:r>
-      <w:proofErr w:type="gramStart"/>
-      <w:r>
-        <w:rPr>
-          <w:rFonts w:cs="Times New Roman"/>
-        </w:rPr>
-        <w:t>solve</w:t>
-      </w:r>
-      <w:proofErr w:type="gramEnd"/>
-      <w:r>
-        <w:rPr>
-          <w:rFonts w:cs="Times New Roman"/>
-        </w:rPr>
-        <w:t>. The Assignment Rule adjustment is virtual, no values are changed in the Plan.</w:t>
+        <w:t>This mode sends only orders already assigned to routes to the VRP and treats them all as if their Assignment Rule = Preserve Route and Relative Sequence. If a subset of routes is selected, only orders on those routes are sent. No unassigned orders are included with the solve. The Assignment Rule adjustment is virtual, no values are changed in the Plan.</w:t>
       </w:r>
     </w:p>
     <w:p>
@@ -5028,21 +4962,7 @@
         <w:rPr>
           <w:rFonts w:cs="Times New Roman"/>
         </w:rPr>
-        <w:t xml:space="preserve">This mode sends only orders already assigned to routes to the VRP and treats them all as if their Assignment Rule = Preserve Route. If a subset of routes is selected, only orders on those routes are sent. No unassigned orders are included with the </w:t>
-      </w:r>
-      <w:proofErr w:type="gramStart"/>
-      <w:r>
-        <w:rPr>
-          <w:rFonts w:cs="Times New Roman"/>
-        </w:rPr>
-        <w:t>solve</w:t>
-      </w:r>
-      <w:proofErr w:type="gramEnd"/>
-      <w:r>
-        <w:rPr>
-          <w:rFonts w:cs="Times New Roman"/>
-        </w:rPr>
-        <w:t>. The Assignment Rule adjustment is virtual, no values are changed in the Plan.</w:t>
+        <w:t>This mode sends only orders already assigned to routes to the VRP and treats them all as if their Assignment Rule = Preserve Route. If a subset of routes is selected, only orders on those routes are sent. No unassigned orders are included with the solve. The Assignment Rule adjustment is virtual, no values are changed in the Plan.</w:t>
       </w:r>
     </w:p>
     <w:p>
@@ -5110,21 +5030,7 @@
         <w:rPr>
           <w:rFonts w:cs="Times New Roman"/>
         </w:rPr>
-        <w:t xml:space="preserve">This mode sends only orders already assigned to routes to the VRP and treats them all as if their Assignment Rule = Preserve Route and Relative Sequence. If a subset of routes is selected, only orders on those routes are sent. No unassigned orders are included with the </w:t>
-      </w:r>
-      <w:proofErr w:type="gramStart"/>
-      <w:r>
-        <w:rPr>
-          <w:rFonts w:cs="Times New Roman"/>
-        </w:rPr>
-        <w:t>solve</w:t>
-      </w:r>
-      <w:proofErr w:type="gramEnd"/>
-      <w:r>
-        <w:rPr>
-          <w:rFonts w:cs="Times New Roman"/>
-        </w:rPr>
-        <w:t>. The Assignment Rule adjustment is virtual, no values are changed in the Plan.</w:t>
+        <w:t>This mode sends only orders already assigned to routes to the VRP and treats them all as if their Assignment Rule = Preserve Route and Relative Sequence. If a subset of routes is selected, only orders on those routes are sent. No unassigned orders are included with the solve. The Assignment Rule adjustment is virtual, no values are changed in the Plan.</w:t>
       </w:r>
     </w:p>
     <w:p>
@@ -5217,32 +5123,19 @@
           <w:rFonts w:cs="Times New Roman"/>
         </w:rPr>
       </w:pPr>
+      <w:bookmarkStart w:id="11" w:name="_Hlk178676052"/>
       <w:r>
         <w:rPr>
           <w:rFonts w:cs="Times New Roman"/>
         </w:rPr>
         <w:t>“</w:t>
       </w:r>
-      <w:proofErr w:type="gramStart"/>
-      <w:r>
-        <w:rPr>
-          <w:rFonts w:cs="Times New Roman"/>
-        </w:rPr>
-        <w:t>route</w:t>
-      </w:r>
-      <w:proofErr w:type="gramEnd"/>
-      <w:r>
-        <w:rPr>
-          <w:rFonts w:cs="Times New Roman"/>
-        </w:rPr>
-        <w:t xml:space="preserve"> </w:t>
-      </w:r>
       <w:proofErr w:type="spellStart"/>
       <w:r>
         <w:rPr>
           <w:rFonts w:cs="Times New Roman"/>
         </w:rPr>
-        <w:t>HighlightOptions</w:t>
+        <w:t>routeHighlightOptions</w:t>
       </w:r>
       <w:proofErr w:type="spellEnd"/>
       <w:r>
@@ -5550,6 +5443,7 @@
         </w:rPr>
         <w:t xml:space="preserve"> at 1 and change only the Opacity values.</w:t>
       </w:r>
+      <w:bookmarkEnd w:id="11"/>
     </w:p>
     <w:p>
       <w:pPr>
@@ -5578,7 +5472,7 @@
       <w:pPr>
         <w:pStyle w:val="EsriHeading1"/>
       </w:pPr>
-      <w:bookmarkStart w:id="11" w:name="_Toc171683401"/>
+      <w:bookmarkStart w:id="12" w:name="_Toc171683401"/>
       <w:proofErr w:type="spellStart"/>
       <w:r>
         <w:lastRenderedPageBreak/>
@@ -5588,7 +5482,7 @@
       <w:r>
         <w:t>data.json</w:t>
       </w:r>
-      <w:bookmarkEnd w:id="11"/>
+      <w:bookmarkEnd w:id="12"/>
       <w:proofErr w:type="spellEnd"/>
       <w:proofErr w:type="gramEnd"/>
     </w:p>
@@ -5596,14 +5490,14 @@
       <w:pPr>
         <w:pStyle w:val="EsriHeading2"/>
       </w:pPr>
-      <w:bookmarkStart w:id="12" w:name="_Toc171683402"/>
+      <w:bookmarkStart w:id="13" w:name="_Toc171683402"/>
       <w:r>
         <w:t>Tables</w:t>
       </w:r>
       <w:r>
         <w:t xml:space="preserve"> and Fields</w:t>
       </w:r>
-      <w:bookmarkEnd w:id="12"/>
+      <w:bookmarkEnd w:id="13"/>
     </w:p>
     <w:p>
       <w:r>
@@ -5762,23 +5656,15 @@
       <w:pPr>
         <w:pStyle w:val="EsriHeading2"/>
       </w:pPr>
-      <w:bookmarkStart w:id="13" w:name="_Toc171683403"/>
+      <w:bookmarkStart w:id="14" w:name="_Toc171683403"/>
       <w:r>
         <w:t>Name, Alias, and Width</w:t>
       </w:r>
-      <w:bookmarkEnd w:id="13"/>
-    </w:p>
-    <w:p>
-      <w:r>
-        <w:t xml:space="preserve">These are basic </w:t>
-      </w:r>
-      <w:proofErr w:type="gramStart"/>
-      <w:r>
-        <w:t>configuration</w:t>
-      </w:r>
-      <w:proofErr w:type="gramEnd"/>
-      <w:r>
-        <w:t xml:space="preserve"> for each field.</w:t>
+      <w:bookmarkEnd w:id="14"/>
+    </w:p>
+    <w:p>
+      <w:r>
+        <w:t>These are basic configuration for each field.</w:t>
       </w:r>
     </w:p>
     <w:p>
@@ -5860,11 +5746,11 @@
       <w:pPr>
         <w:pStyle w:val="EsriHeading2"/>
       </w:pPr>
-      <w:bookmarkStart w:id="14" w:name="_Toc171683404"/>
+      <w:bookmarkStart w:id="15" w:name="_Toc171683404"/>
       <w:r>
         <w:t>Visibility</w:t>
       </w:r>
-      <w:bookmarkEnd w:id="14"/>
+      <w:bookmarkEnd w:id="15"/>
     </w:p>
     <w:p>
       <w:r>
@@ -5945,12 +5831,12 @@
       <w:pPr>
         <w:pStyle w:val="EsriHeading2"/>
       </w:pPr>
-      <w:bookmarkStart w:id="15" w:name="_Toc171683405"/>
+      <w:bookmarkStart w:id="16" w:name="_Toc171683405"/>
       <w:r>
         <w:lastRenderedPageBreak/>
         <w:t>Sequence</w:t>
       </w:r>
-      <w:bookmarkEnd w:id="15"/>
+      <w:bookmarkEnd w:id="16"/>
     </w:p>
     <w:p>
       <w:r>
@@ -5961,11 +5847,11 @@
       <w:pPr>
         <w:pStyle w:val="EsriHeading2"/>
       </w:pPr>
-      <w:bookmarkStart w:id="16" w:name="_Toc171683406"/>
+      <w:bookmarkStart w:id="17" w:name="_Toc171683406"/>
       <w:r>
         <w:t>Editable</w:t>
       </w:r>
-      <w:bookmarkEnd w:id="16"/>
+      <w:bookmarkEnd w:id="17"/>
     </w:p>
     <w:p>
       <w:r>
@@ -6095,11 +5981,11 @@
       <w:pPr>
         <w:pStyle w:val="EsriHeading3"/>
       </w:pPr>
-      <w:bookmarkStart w:id="17" w:name="_Toc171683407"/>
+      <w:bookmarkStart w:id="18" w:name="_Toc171683407"/>
       <w:r>
         <w:t>Edit by Order Type</w:t>
       </w:r>
-      <w:bookmarkEnd w:id="17"/>
+      <w:bookmarkEnd w:id="18"/>
     </w:p>
     <w:p>
       <w:r>
@@ -6935,12 +6821,12 @@
       <w:pPr>
         <w:pStyle w:val="EsriHeading2"/>
       </w:pPr>
-      <w:bookmarkStart w:id="18" w:name="_Toc171683408"/>
+      <w:bookmarkStart w:id="19" w:name="_Toc171683408"/>
       <w:r>
         <w:lastRenderedPageBreak/>
         <w:t>Edit Location</w:t>
       </w:r>
-      <w:bookmarkEnd w:id="18"/>
+      <w:bookmarkEnd w:id="19"/>
     </w:p>
     <w:p>
       <w:r>
@@ -7003,15 +6889,7 @@
         </w:numPr>
       </w:pPr>
       <w:r>
-        <w:t xml:space="preserve">If set to true, </w:t>
-      </w:r>
-      <w:proofErr w:type="gramStart"/>
-      <w:r>
-        <w:t>user</w:t>
-      </w:r>
-      <w:proofErr w:type="gramEnd"/>
-      <w:r>
-        <w:t xml:space="preserve"> will have option to choose from a list of locations and can select to move order to that point.</w:t>
+        <w:t>If set to true, user will have option to choose from a list of locations and can select to move order to that point.</w:t>
       </w:r>
     </w:p>
     <w:p>
@@ -7023,15 +6901,7 @@
         </w:numPr>
       </w:pPr>
       <w:r>
-        <w:t xml:space="preserve">The </w:t>
-      </w:r>
-      <w:proofErr w:type="spellStart"/>
-      <w:r>
-        <w:t>MDM_Locations</w:t>
-      </w:r>
-      <w:proofErr w:type="spellEnd"/>
-      <w:r>
-        <w:t xml:space="preserve"> feature service must also have points for the list to be populated.</w:t>
+        <w:t>The MDM_Locations feature service must also have points for the list to be populated.</w:t>
       </w:r>
     </w:p>
     <w:p/>
@@ -9526,11 +9396,11 @@
       <w:pPr>
         <w:pStyle w:val="EsriHeading2"/>
       </w:pPr>
-      <w:bookmarkStart w:id="19" w:name="_Toc171683409"/>
+      <w:bookmarkStart w:id="20" w:name="_Toc171683409"/>
       <w:r>
         <w:t>Type</w:t>
       </w:r>
-      <w:bookmarkEnd w:id="19"/>
+      <w:bookmarkEnd w:id="20"/>
     </w:p>
     <w:p>
       <w:r>
@@ -9542,15 +9412,7 @@
       </w:r>
       <w:proofErr w:type="gramEnd"/>
       <w:r>
-        <w:t xml:space="preserve"> can be defined. If the type is not listed below, </w:t>
-      </w:r>
-      <w:proofErr w:type="gramStart"/>
-      <w:r>
-        <w:t>it is</w:t>
-      </w:r>
-      <w:proofErr w:type="gramEnd"/>
-      <w:r>
-        <w:t xml:space="preserve"> only reflecting the type in the feature service</w:t>
+        <w:t xml:space="preserve"> can be defined. If the type is not listed below, it is only reflecting the type in the feature service</w:t>
       </w:r>
       <w:r>
         <w:t xml:space="preserve"> and is a placeholder for possible future functionality.</w:t>
@@ -9585,15 +9447,7 @@
         </w:numPr>
       </w:pPr>
       <w:r>
-        <w:t xml:space="preserve">If </w:t>
-      </w:r>
-      <w:proofErr w:type="gramStart"/>
-      <w:r>
-        <w:t>field</w:t>
-      </w:r>
-      <w:proofErr w:type="gramEnd"/>
-      <w:r>
-        <w:t xml:space="preserve"> has this type, </w:t>
+        <w:t xml:space="preserve">If field has this type, </w:t>
       </w:r>
       <w:r>
         <w:t xml:space="preserve">Route Planner will convert to display in HH:MM or </w:t>
@@ -9664,12 +9518,12 @@
       <w:pPr>
         <w:pStyle w:val="EsriHeading2"/>
       </w:pPr>
-      <w:bookmarkStart w:id="20" w:name="_Toc171683410"/>
+      <w:bookmarkStart w:id="21" w:name="_Toc171683410"/>
       <w:r>
         <w:lastRenderedPageBreak/>
         <w:t>Popups</w:t>
       </w:r>
-      <w:bookmarkEnd w:id="20"/>
+      <w:bookmarkEnd w:id="21"/>
     </w:p>
     <w:p>
       <w:r>
@@ -10647,12 +10501,12 @@
       <w:pPr>
         <w:pStyle w:val="EsriHeading2"/>
       </w:pPr>
-      <w:bookmarkStart w:id="21" w:name="_Toc171683411"/>
+      <w:bookmarkStart w:id="22" w:name="_Toc171683411"/>
       <w:r>
         <w:lastRenderedPageBreak/>
         <w:t>Layer Index</w:t>
       </w:r>
-      <w:bookmarkEnd w:id="21"/>
+      <w:bookmarkEnd w:id="22"/>
     </w:p>
     <w:p>
       <w:r>
@@ -10823,12 +10677,12 @@
       <w:pPr>
         <w:pStyle w:val="EsriNumberedAppendixHeading"/>
       </w:pPr>
-      <w:bookmarkStart w:id="22" w:name="_Toc171683412"/>
+      <w:bookmarkStart w:id="23" w:name="_Toc171683412"/>
       <w:r>
         <w:lastRenderedPageBreak/>
         <w:t>Revision History</w:t>
       </w:r>
-      <w:bookmarkEnd w:id="22"/>
+      <w:bookmarkEnd w:id="23"/>
     </w:p>
     <w:tbl>
       <w:tblPr>
@@ -12211,7 +12065,7 @@
                   </a:ln>
                   <a:extLst>
                     <a:ext uri="{FAA26D3D-D897-4be2-8F04-BA451C77F1D7}">
-                      <ma14:placeholderFlag xmlns:a14="http://schemas.microsoft.com/office/drawing/2010/main" xmlns:arto="http://schemas.microsoft.com/office/word/2006/arto" xmlns="" xmlns:mo="http://schemas.microsoft.com/office/mac/office/2008/main" xmlns:mv="urn:schemas-microsoft-com:mac:vml" xmlns:o="urn:schemas-microsoft-com:office:office" xmlns:v="urn:schemas-microsoft-com:vml" xmlns:w10="urn:schemas-microsoft-com:office:word" xmlns:w="http://schemas.openxmlformats.org/wordprocessingml/2006/main" xmlns:ma14="http://schemas.microsoft.com/office/mac/drawingml/2011/main"/>
+                      <ma14:placeholderFlag xmlns:ma14="http://schemas.microsoft.com/office/mac/drawingml/2011/main" xmlns:w="http://schemas.openxmlformats.org/wordprocessingml/2006/main" xmlns:w10="urn:schemas-microsoft-com:office:word" xmlns:v="urn:schemas-microsoft-com:vml" xmlns:o="urn:schemas-microsoft-com:office:office" xmlns:mv="urn:schemas-microsoft-com:mac:vml" xmlns:mo="http://schemas.microsoft.com/office/mac/office/2008/main" xmlns="" xmlns:arto="http://schemas.microsoft.com/office/word/2006/arto" xmlns:a14="http://schemas.microsoft.com/office/drawing/2010/main"/>
                     </a:ext>
                   </a:extLst>
                 </pic:spPr>
@@ -18238,6 +18092,16 @@
 </file>
 
 <file path=customXml/item1.xml><?xml version="1.0" encoding="utf-8"?>
+<p:properties xmlns:p="http://schemas.microsoft.com/office/2006/metadata/properties" xmlns:xsi="http://www.w3.org/2001/XMLSchema-instance" xmlns:pc="http://schemas.microsoft.com/office/infopath/2007/PartnerControls">
+  <documentManagement/>
+</p:properties>
+</file>
+
+<file path=customXml/item2.xml><?xml version="1.0" encoding="utf-8"?>
+<b:Sources xmlns:b="http://schemas.openxmlformats.org/officeDocument/2006/bibliography" xmlns="http://schemas.openxmlformats.org/officeDocument/2006/bibliography" SelectedStyle="\APASixthEditionOfficeOnline.xsl" StyleName="APA" Version="6"/>
+</file>
+
+<file path=customXml/item3.xml><?xml version="1.0" encoding="utf-8"?>
 <ct:contentTypeSchema xmlns:ct="http://schemas.microsoft.com/office/2006/metadata/contentType" xmlns:ma="http://schemas.microsoft.com/office/2006/metadata/properties/metaAttributes" ct:_="" ma:_="" ma:contentTypeName="Document" ma:contentTypeID="0x0101001474C48ACCEBF74AB6B5D245D4F75B4D" ma:contentTypeVersion="12" ma:contentTypeDescription="Create a new document." ma:contentTypeScope="" ma:versionID="ed33310014b9ed52e760a02db898315e">
   <xsd:schema xmlns:xsd="http://www.w3.org/2001/XMLSchema" xmlns:xs="http://www.w3.org/2001/XMLSchema" xmlns:p="http://schemas.microsoft.com/office/2006/metadata/properties" xmlns:ns2="3b231bd9-362e-4b4a-b934-a8e14959ce6d" xmlns:ns3="969634b1-bb27-4400-acd6-86276217b3b6" targetNamespace="http://schemas.microsoft.com/office/2006/metadata/properties" ma:root="true" ma:fieldsID="ec6aa9dfe3a44c12ea66b241de8500b0" ns2:_="" ns3:_="">
     <xsd:import namespace="3b231bd9-362e-4b4a-b934-a8e14959ce6d"/>
@@ -18454,16 +18318,6 @@
 </ct:contentTypeSchema>
 </file>
 
-<file path=customXml/item2.xml><?xml version="1.0" encoding="utf-8"?>
-<b:Sources xmlns:b="http://schemas.openxmlformats.org/officeDocument/2006/bibliography" xmlns="http://schemas.openxmlformats.org/officeDocument/2006/bibliography" SelectedStyle="\APASixthEditionOfficeOnline.xsl" StyleName="APA" Version="6"/>
-</file>
-
-<file path=customXml/item3.xml><?xml version="1.0" encoding="utf-8"?>
-<p:properties xmlns:p="http://schemas.microsoft.com/office/2006/metadata/properties" xmlns:xsi="http://www.w3.org/2001/XMLSchema-instance" xmlns:pc="http://schemas.microsoft.com/office/infopath/2007/PartnerControls">
-  <documentManagement/>
-</p:properties>
-</file>
-
 <file path=customXml/item4.xml><?xml version="1.0" encoding="utf-8"?>
 <?mso-contentType ?>
 <FormTemplates xmlns="http://schemas.microsoft.com/sharepoint/v3/contenttype/forms">
@@ -18474,6 +18328,23 @@
 </file>
 
 <file path=customXml/itemProps1.xml><?xml version="1.0" encoding="utf-8"?>
+<ds:datastoreItem xmlns:ds="http://schemas.openxmlformats.org/officeDocument/2006/customXml" ds:itemID="{87A18308-A969-4D6E-BB09-05765A639619}">
+  <ds:schemaRefs>
+    <ds:schemaRef ds:uri="http://schemas.microsoft.com/office/2006/metadata/properties"/>
+    <ds:schemaRef ds:uri="http://schemas.microsoft.com/office/infopath/2007/PartnerControls"/>
+  </ds:schemaRefs>
+</ds:datastoreItem>
+</file>
+
+<file path=customXml/itemProps2.xml><?xml version="1.0" encoding="utf-8"?>
+<ds:datastoreItem xmlns:ds="http://schemas.openxmlformats.org/officeDocument/2006/customXml" ds:itemID="{66611CF9-9C88-410D-9E2F-AB734F7B1560}">
+  <ds:schemaRefs>
+    <ds:schemaRef ds:uri="http://schemas.openxmlformats.org/officeDocument/2006/bibliography"/>
+  </ds:schemaRefs>
+</ds:datastoreItem>
+</file>
+
+<file path=customXml/itemProps3.xml><?xml version="1.0" encoding="utf-8"?>
 <ds:datastoreItem xmlns:ds="http://schemas.openxmlformats.org/officeDocument/2006/customXml" ds:itemID="{260E9FF8-CC55-4F2D-90CA-0FF649318086}">
   <ds:schemaRefs>
     <ds:schemaRef ds:uri="http://schemas.microsoft.com/office/2006/metadata/contentType"/>
@@ -18492,23 +18363,6 @@
 </ds:datastoreItem>
 </file>
 
-<file path=customXml/itemProps2.xml><?xml version="1.0" encoding="utf-8"?>
-<ds:datastoreItem xmlns:ds="http://schemas.openxmlformats.org/officeDocument/2006/customXml" ds:itemID="{66611CF9-9C88-410D-9E2F-AB734F7B1560}">
-  <ds:schemaRefs>
-    <ds:schemaRef ds:uri="http://schemas.openxmlformats.org/officeDocument/2006/bibliography"/>
-  </ds:schemaRefs>
-</ds:datastoreItem>
-</file>
-
-<file path=customXml/itemProps3.xml><?xml version="1.0" encoding="utf-8"?>
-<ds:datastoreItem xmlns:ds="http://schemas.openxmlformats.org/officeDocument/2006/customXml" ds:itemID="{87A18308-A969-4D6E-BB09-05765A639619}">
-  <ds:schemaRefs>
-    <ds:schemaRef ds:uri="http://schemas.microsoft.com/office/2006/metadata/properties"/>
-    <ds:schemaRef ds:uri="http://schemas.microsoft.com/office/infopath/2007/PartnerControls"/>
-  </ds:schemaRefs>
-</ds:datastoreItem>
-</file>
-
 <file path=customXml/itemProps4.xml><?xml version="1.0" encoding="utf-8"?>
 <ds:datastoreItem xmlns:ds="http://schemas.openxmlformats.org/officeDocument/2006/customXml" ds:itemID="{2080074E-29EC-4151-9623-994429932D6D}">
   <ds:schemaRefs>

</xml_diff>